<commit_message>
updated our values to table
</commit_message>
<xml_diff>
--- a/CompOrg_Paper.docx
+++ b/CompOrg_Paper.docx
@@ -604,7 +604,7 @@
       <w:tblPr>
         <w:tblW w:w="9360" w:type="dxa"/>
         <w:jc w:val="left"/>
-        <w:tblInd w:w="50" w:type="dxa"/>
+        <w:tblInd w:w="47" w:type="dxa"/>
         <w:tblBorders>
           <w:top w:val="single" w:sz="2" w:space="0" w:color="000001"/>
           <w:left w:val="single" w:sz="2" w:space="0" w:color="000001"/>
@@ -613,7 +613,7 @@
         </w:tblBorders>
         <w:tblCellMar>
           <w:top w:w="55" w:type="dxa"/>
-          <w:left w:w="48" w:type="dxa"/>
+          <w:left w:w="45" w:type="dxa"/>
           <w:bottom w:w="55" w:type="dxa"/>
           <w:right w:w="55" w:type="dxa"/>
         </w:tblCellMar>
@@ -641,7 +641,7 @@
             </w:tcBorders>
             <w:shd w:fill="auto" w:val="clear"/>
             <w:tcMar>
-              <w:left w:w="48" w:type="dxa"/>
+              <w:left w:w="45" w:type="dxa"/>
             </w:tcMar>
           </w:tcPr>
           <w:p>
@@ -666,7 +666,7 @@
             </w:tcBorders>
             <w:shd w:fill="auto" w:val="clear"/>
             <w:tcMar>
-              <w:left w:w="48" w:type="dxa"/>
+              <w:left w:w="45" w:type="dxa"/>
             </w:tcMar>
           </w:tcPr>
           <w:p>
@@ -691,7 +691,7 @@
             </w:tcBorders>
             <w:shd w:fill="auto" w:val="clear"/>
             <w:tcMar>
-              <w:left w:w="48" w:type="dxa"/>
+              <w:left w:w="45" w:type="dxa"/>
             </w:tcMar>
           </w:tcPr>
           <w:p>
@@ -716,7 +716,7 @@
             </w:tcBorders>
             <w:shd w:fill="auto" w:val="clear"/>
             <w:tcMar>
-              <w:left w:w="48" w:type="dxa"/>
+              <w:left w:w="45" w:type="dxa"/>
             </w:tcMar>
           </w:tcPr>
           <w:p>
@@ -741,7 +741,7 @@
             </w:tcBorders>
             <w:shd w:fill="auto" w:val="clear"/>
             <w:tcMar>
-              <w:left w:w="48" w:type="dxa"/>
+              <w:left w:w="45" w:type="dxa"/>
             </w:tcMar>
           </w:tcPr>
           <w:p>
@@ -766,7 +766,7 @@
             </w:tcBorders>
             <w:shd w:fill="auto" w:val="clear"/>
             <w:tcMar>
-              <w:left w:w="48" w:type="dxa"/>
+              <w:left w:w="45" w:type="dxa"/>
             </w:tcMar>
           </w:tcPr>
           <w:p>
@@ -791,7 +791,7 @@
             </w:tcBorders>
             <w:shd w:fill="auto" w:val="clear"/>
             <w:tcMar>
-              <w:left w:w="48" w:type="dxa"/>
+              <w:left w:w="45" w:type="dxa"/>
             </w:tcMar>
           </w:tcPr>
           <w:p>
@@ -818,7 +818,7 @@
             </w:tcBorders>
             <w:shd w:fill="auto" w:val="clear"/>
             <w:tcMar>
-              <w:left w:w="48" w:type="dxa"/>
+              <w:left w:w="45" w:type="dxa"/>
             </w:tcMar>
           </w:tcPr>
           <w:p>
@@ -846,7 +846,7 @@
             </w:tcBorders>
             <w:shd w:fill="auto" w:val="clear"/>
             <w:tcMar>
-              <w:left w:w="48" w:type="dxa"/>
+              <w:left w:w="45" w:type="dxa"/>
             </w:tcMar>
           </w:tcPr>
           <w:p>
@@ -871,7 +871,7 @@
             </w:tcBorders>
             <w:shd w:fill="auto" w:val="clear"/>
             <w:tcMar>
-              <w:left w:w="48" w:type="dxa"/>
+              <w:left w:w="45" w:type="dxa"/>
             </w:tcMar>
           </w:tcPr>
           <w:p>
@@ -896,7 +896,7 @@
             </w:tcBorders>
             <w:shd w:fill="auto" w:val="clear"/>
             <w:tcMar>
-              <w:left w:w="48" w:type="dxa"/>
+              <w:left w:w="45" w:type="dxa"/>
             </w:tcMar>
           </w:tcPr>
           <w:p>
@@ -921,7 +921,7 @@
             </w:tcBorders>
             <w:shd w:fill="auto" w:val="clear"/>
             <w:tcMar>
-              <w:left w:w="48" w:type="dxa"/>
+              <w:left w:w="45" w:type="dxa"/>
             </w:tcMar>
           </w:tcPr>
           <w:p>
@@ -946,7 +946,7 @@
             </w:tcBorders>
             <w:shd w:fill="auto" w:val="clear"/>
             <w:tcMar>
-              <w:left w:w="48" w:type="dxa"/>
+              <w:left w:w="45" w:type="dxa"/>
             </w:tcMar>
           </w:tcPr>
           <w:p>
@@ -971,7 +971,7 @@
             </w:tcBorders>
             <w:shd w:fill="auto" w:val="clear"/>
             <w:tcMar>
-              <w:left w:w="48" w:type="dxa"/>
+              <w:left w:w="45" w:type="dxa"/>
             </w:tcMar>
           </w:tcPr>
           <w:p>
@@ -996,16 +996,17 @@
             </w:tcBorders>
             <w:shd w:fill="auto" w:val="clear"/>
             <w:tcMar>
-              <w:left w:w="48" w:type="dxa"/>
-            </w:tcMar>
-          </w:tcPr>
-          <w:p>
-            <w:pPr>
-              <w:pStyle w:val="TableContents"/>
-              <w:rPr/>
-            </w:pPr>
-            <w:r>
-              <w:rPr/>
+              <w:left w:w="45" w:type="dxa"/>
+            </w:tcMar>
+          </w:tcPr>
+          <w:p>
+            <w:pPr>
+              <w:pStyle w:val="TableContents"/>
+              <w:rPr/>
+            </w:pPr>
+            <w:r>
+              <w:rPr/>
+              <w:t>1.28</w:t>
             </w:r>
           </w:p>
         </w:tc>
@@ -1022,16 +1023,17 @@
             </w:tcBorders>
             <w:shd w:fill="auto" w:val="clear"/>
             <w:tcMar>
-              <w:left w:w="48" w:type="dxa"/>
-            </w:tcMar>
-          </w:tcPr>
-          <w:p>
-            <w:pPr>
-              <w:pStyle w:val="TableContents"/>
-              <w:rPr/>
-            </w:pPr>
-            <w:r>
-              <w:rPr/>
+              <w:left w:w="45" w:type="dxa"/>
+            </w:tcMar>
+          </w:tcPr>
+          <w:p>
+            <w:pPr>
+              <w:pStyle w:val="TableContents"/>
+              <w:rPr/>
+            </w:pPr>
+            <w:r>
+              <w:rPr/>
+              <w:t>607129</w:t>
             </w:r>
           </w:p>
         </w:tc>
@@ -1049,7 +1051,7 @@
             </w:tcBorders>
             <w:shd w:fill="auto" w:val="clear"/>
             <w:tcMar>
-              <w:left w:w="48" w:type="dxa"/>
+              <w:left w:w="45" w:type="dxa"/>
             </w:tcMar>
           </w:tcPr>
           <w:p>
@@ -1074,7 +1076,7 @@
             </w:tcBorders>
             <w:shd w:fill="auto" w:val="clear"/>
             <w:tcMar>
-              <w:left w:w="48" w:type="dxa"/>
+              <w:left w:w="45" w:type="dxa"/>
             </w:tcMar>
           </w:tcPr>
           <w:p>
@@ -1099,7 +1101,7 @@
             </w:tcBorders>
             <w:shd w:fill="auto" w:val="clear"/>
             <w:tcMar>
-              <w:left w:w="48" w:type="dxa"/>
+              <w:left w:w="45" w:type="dxa"/>
             </w:tcMar>
           </w:tcPr>
           <w:p>
@@ -1124,7 +1126,7 @@
             </w:tcBorders>
             <w:shd w:fill="auto" w:val="clear"/>
             <w:tcMar>
-              <w:left w:w="48" w:type="dxa"/>
+              <w:left w:w="45" w:type="dxa"/>
             </w:tcMar>
           </w:tcPr>
           <w:p>
@@ -1149,55 +1151,55 @@
             </w:tcBorders>
             <w:shd w:fill="auto" w:val="clear"/>
             <w:tcMar>
-              <w:left w:w="48" w:type="dxa"/>
-            </w:tcMar>
-          </w:tcPr>
-          <w:p>
-            <w:pPr>
-              <w:pStyle w:val="TableContents"/>
-              <w:rPr/>
-            </w:pPr>
-            <w:r>
-              <w:rPr/>
-            </w:r>
-          </w:p>
-        </w:tc>
-        <w:tc>
-          <w:tcPr>
-            <w:tcW w:w="1170" w:type="dxa"/>
-            <w:tcBorders>
-              <w:top w:val="single" w:sz="2" w:space="0" w:color="000001"/>
-              <w:left w:val="single" w:sz="2" w:space="0" w:color="000001"/>
-              <w:bottom w:val="single" w:sz="2" w:space="0" w:color="000001"/>
-              <w:insideH w:val="single" w:sz="2" w:space="0" w:color="000001"/>
-            </w:tcBorders>
-            <w:shd w:fill="auto" w:val="clear"/>
-            <w:tcMar>
-              <w:left w:w="48" w:type="dxa"/>
-            </w:tcMar>
-          </w:tcPr>
-          <w:p>
-            <w:pPr>
-              <w:pStyle w:val="TableContents"/>
-              <w:rPr/>
-            </w:pPr>
-            <w:r>
-              <w:rPr/>
-            </w:r>
-          </w:p>
-        </w:tc>
-        <w:tc>
-          <w:tcPr>
-            <w:tcW w:w="1170" w:type="dxa"/>
-            <w:tcBorders>
-              <w:top w:val="single" w:sz="2" w:space="0" w:color="000001"/>
-              <w:left w:val="single" w:sz="2" w:space="0" w:color="000001"/>
-              <w:bottom w:val="single" w:sz="2" w:space="0" w:color="000001"/>
-              <w:insideH w:val="single" w:sz="2" w:space="0" w:color="000001"/>
-            </w:tcBorders>
-            <w:shd w:fill="auto" w:val="clear"/>
-            <w:tcMar>
-              <w:left w:w="48" w:type="dxa"/>
+              <w:left w:w="45" w:type="dxa"/>
+            </w:tcMar>
+          </w:tcPr>
+          <w:p>
+            <w:pPr>
+              <w:pStyle w:val="TableContents"/>
+              <w:rPr/>
+            </w:pPr>
+            <w:r>
+              <w:rPr/>
+            </w:r>
+          </w:p>
+        </w:tc>
+        <w:tc>
+          <w:tcPr>
+            <w:tcW w:w="1170" w:type="dxa"/>
+            <w:tcBorders>
+              <w:top w:val="single" w:sz="2" w:space="0" w:color="000001"/>
+              <w:left w:val="single" w:sz="2" w:space="0" w:color="000001"/>
+              <w:bottom w:val="single" w:sz="2" w:space="0" w:color="000001"/>
+              <w:insideH w:val="single" w:sz="2" w:space="0" w:color="000001"/>
+            </w:tcBorders>
+            <w:shd w:fill="auto" w:val="clear"/>
+            <w:tcMar>
+              <w:left w:w="45" w:type="dxa"/>
+            </w:tcMar>
+          </w:tcPr>
+          <w:p>
+            <w:pPr>
+              <w:pStyle w:val="TableContents"/>
+              <w:rPr/>
+            </w:pPr>
+            <w:r>
+              <w:rPr/>
+            </w:r>
+          </w:p>
+        </w:tc>
+        <w:tc>
+          <w:tcPr>
+            <w:tcW w:w="1170" w:type="dxa"/>
+            <w:tcBorders>
+              <w:top w:val="single" w:sz="2" w:space="0" w:color="000001"/>
+              <w:left w:val="single" w:sz="2" w:space="0" w:color="000001"/>
+              <w:bottom w:val="single" w:sz="2" w:space="0" w:color="000001"/>
+              <w:insideH w:val="single" w:sz="2" w:space="0" w:color="000001"/>
+            </w:tcBorders>
+            <w:shd w:fill="auto" w:val="clear"/>
+            <w:tcMar>
+              <w:left w:w="45" w:type="dxa"/>
             </w:tcMar>
           </w:tcPr>
           <w:p>
@@ -1223,7 +1225,7 @@
             </w:tcBorders>
             <w:shd w:fill="auto" w:val="clear"/>
             <w:tcMar>
-              <w:left w:w="48" w:type="dxa"/>
+              <w:left w:w="45" w:type="dxa"/>
             </w:tcMar>
           </w:tcPr>
           <w:p>
@@ -1250,7 +1252,7 @@
             </w:tcBorders>
             <w:shd w:fill="auto" w:val="clear"/>
             <w:tcMar>
-              <w:left w:w="48" w:type="dxa"/>
+              <w:left w:w="45" w:type="dxa"/>
             </w:tcMar>
           </w:tcPr>
           <w:p>
@@ -1275,7 +1277,7 @@
             </w:tcBorders>
             <w:shd w:fill="auto" w:val="clear"/>
             <w:tcMar>
-              <w:left w:w="48" w:type="dxa"/>
+              <w:left w:w="45" w:type="dxa"/>
             </w:tcMar>
           </w:tcPr>
           <w:p>
@@ -1300,7 +1302,7 @@
             </w:tcBorders>
             <w:shd w:fill="auto" w:val="clear"/>
             <w:tcMar>
-              <w:left w:w="48" w:type="dxa"/>
+              <w:left w:w="45" w:type="dxa"/>
             </w:tcMar>
           </w:tcPr>
           <w:p>
@@ -1325,7 +1327,7 @@
             </w:tcBorders>
             <w:shd w:fill="auto" w:val="clear"/>
             <w:tcMar>
-              <w:left w:w="48" w:type="dxa"/>
+              <w:left w:w="45" w:type="dxa"/>
             </w:tcMar>
           </w:tcPr>
           <w:p>
@@ -1350,55 +1352,55 @@
             </w:tcBorders>
             <w:shd w:fill="auto" w:val="clear"/>
             <w:tcMar>
-              <w:left w:w="48" w:type="dxa"/>
-            </w:tcMar>
-          </w:tcPr>
-          <w:p>
-            <w:pPr>
-              <w:pStyle w:val="TableContents"/>
-              <w:rPr/>
-            </w:pPr>
-            <w:r>
-              <w:rPr/>
-            </w:r>
-          </w:p>
-        </w:tc>
-        <w:tc>
-          <w:tcPr>
-            <w:tcW w:w="1170" w:type="dxa"/>
-            <w:tcBorders>
-              <w:top w:val="single" w:sz="2" w:space="0" w:color="000001"/>
-              <w:left w:val="single" w:sz="2" w:space="0" w:color="000001"/>
-              <w:bottom w:val="single" w:sz="2" w:space="0" w:color="000001"/>
-              <w:insideH w:val="single" w:sz="2" w:space="0" w:color="000001"/>
-            </w:tcBorders>
-            <w:shd w:fill="auto" w:val="clear"/>
-            <w:tcMar>
-              <w:left w:w="48" w:type="dxa"/>
-            </w:tcMar>
-          </w:tcPr>
-          <w:p>
-            <w:pPr>
-              <w:pStyle w:val="TableContents"/>
-              <w:rPr/>
-            </w:pPr>
-            <w:r>
-              <w:rPr/>
-            </w:r>
-          </w:p>
-        </w:tc>
-        <w:tc>
-          <w:tcPr>
-            <w:tcW w:w="1170" w:type="dxa"/>
-            <w:tcBorders>
-              <w:top w:val="single" w:sz="2" w:space="0" w:color="000001"/>
-              <w:left w:val="single" w:sz="2" w:space="0" w:color="000001"/>
-              <w:bottom w:val="single" w:sz="2" w:space="0" w:color="000001"/>
-              <w:insideH w:val="single" w:sz="2" w:space="0" w:color="000001"/>
-            </w:tcBorders>
-            <w:shd w:fill="auto" w:val="clear"/>
-            <w:tcMar>
-              <w:left w:w="48" w:type="dxa"/>
+              <w:left w:w="45" w:type="dxa"/>
+            </w:tcMar>
+          </w:tcPr>
+          <w:p>
+            <w:pPr>
+              <w:pStyle w:val="TableContents"/>
+              <w:rPr/>
+            </w:pPr>
+            <w:r>
+              <w:rPr/>
+            </w:r>
+          </w:p>
+        </w:tc>
+        <w:tc>
+          <w:tcPr>
+            <w:tcW w:w="1170" w:type="dxa"/>
+            <w:tcBorders>
+              <w:top w:val="single" w:sz="2" w:space="0" w:color="000001"/>
+              <w:left w:val="single" w:sz="2" w:space="0" w:color="000001"/>
+              <w:bottom w:val="single" w:sz="2" w:space="0" w:color="000001"/>
+              <w:insideH w:val="single" w:sz="2" w:space="0" w:color="000001"/>
+            </w:tcBorders>
+            <w:shd w:fill="auto" w:val="clear"/>
+            <w:tcMar>
+              <w:left w:w="45" w:type="dxa"/>
+            </w:tcMar>
+          </w:tcPr>
+          <w:p>
+            <w:pPr>
+              <w:pStyle w:val="TableContents"/>
+              <w:rPr/>
+            </w:pPr>
+            <w:r>
+              <w:rPr/>
+            </w:r>
+          </w:p>
+        </w:tc>
+        <w:tc>
+          <w:tcPr>
+            <w:tcW w:w="1170" w:type="dxa"/>
+            <w:tcBorders>
+              <w:top w:val="single" w:sz="2" w:space="0" w:color="000001"/>
+              <w:left w:val="single" w:sz="2" w:space="0" w:color="000001"/>
+              <w:bottom w:val="single" w:sz="2" w:space="0" w:color="000001"/>
+              <w:insideH w:val="single" w:sz="2" w:space="0" w:color="000001"/>
+            </w:tcBorders>
+            <w:shd w:fill="auto" w:val="clear"/>
+            <w:tcMar>
+              <w:left w:w="45" w:type="dxa"/>
             </w:tcMar>
           </w:tcPr>
           <w:p>
@@ -1424,7 +1426,7 @@
             </w:tcBorders>
             <w:shd w:fill="auto" w:val="clear"/>
             <w:tcMar>
-              <w:left w:w="48" w:type="dxa"/>
+              <w:left w:w="45" w:type="dxa"/>
             </w:tcMar>
           </w:tcPr>
           <w:p>
@@ -1451,7 +1453,7 @@
             </w:tcBorders>
             <w:shd w:fill="auto" w:val="clear"/>
             <w:tcMar>
-              <w:left w:w="48" w:type="dxa"/>
+              <w:left w:w="45" w:type="dxa"/>
             </w:tcMar>
           </w:tcPr>
           <w:p>
@@ -1476,7 +1478,7 @@
             </w:tcBorders>
             <w:shd w:fill="auto" w:val="clear"/>
             <w:tcMar>
-              <w:left w:w="48" w:type="dxa"/>
+              <w:left w:w="45" w:type="dxa"/>
             </w:tcMar>
           </w:tcPr>
           <w:p>
@@ -1501,7 +1503,7 @@
             </w:tcBorders>
             <w:shd w:fill="auto" w:val="clear"/>
             <w:tcMar>
-              <w:left w:w="48" w:type="dxa"/>
+              <w:left w:w="45" w:type="dxa"/>
             </w:tcMar>
           </w:tcPr>
           <w:p>
@@ -1526,7 +1528,7 @@
             </w:tcBorders>
             <w:shd w:fill="auto" w:val="clear"/>
             <w:tcMar>
-              <w:left w:w="48" w:type="dxa"/>
+              <w:left w:w="45" w:type="dxa"/>
             </w:tcMar>
           </w:tcPr>
           <w:p>
@@ -1551,55 +1553,55 @@
             </w:tcBorders>
             <w:shd w:fill="auto" w:val="clear"/>
             <w:tcMar>
-              <w:left w:w="48" w:type="dxa"/>
-            </w:tcMar>
-          </w:tcPr>
-          <w:p>
-            <w:pPr>
-              <w:pStyle w:val="TableContents"/>
-              <w:rPr/>
-            </w:pPr>
-            <w:r>
-              <w:rPr/>
-            </w:r>
-          </w:p>
-        </w:tc>
-        <w:tc>
-          <w:tcPr>
-            <w:tcW w:w="1170" w:type="dxa"/>
-            <w:tcBorders>
-              <w:top w:val="single" w:sz="2" w:space="0" w:color="000001"/>
-              <w:left w:val="single" w:sz="2" w:space="0" w:color="000001"/>
-              <w:bottom w:val="single" w:sz="2" w:space="0" w:color="000001"/>
-              <w:insideH w:val="single" w:sz="2" w:space="0" w:color="000001"/>
-            </w:tcBorders>
-            <w:shd w:fill="auto" w:val="clear"/>
-            <w:tcMar>
-              <w:left w:w="48" w:type="dxa"/>
-            </w:tcMar>
-          </w:tcPr>
-          <w:p>
-            <w:pPr>
-              <w:pStyle w:val="TableContents"/>
-              <w:rPr/>
-            </w:pPr>
-            <w:r>
-              <w:rPr/>
-            </w:r>
-          </w:p>
-        </w:tc>
-        <w:tc>
-          <w:tcPr>
-            <w:tcW w:w="1170" w:type="dxa"/>
-            <w:tcBorders>
-              <w:top w:val="single" w:sz="2" w:space="0" w:color="000001"/>
-              <w:left w:val="single" w:sz="2" w:space="0" w:color="000001"/>
-              <w:bottom w:val="single" w:sz="2" w:space="0" w:color="000001"/>
-              <w:insideH w:val="single" w:sz="2" w:space="0" w:color="000001"/>
-            </w:tcBorders>
-            <w:shd w:fill="auto" w:val="clear"/>
-            <w:tcMar>
-              <w:left w:w="48" w:type="dxa"/>
+              <w:left w:w="45" w:type="dxa"/>
+            </w:tcMar>
+          </w:tcPr>
+          <w:p>
+            <w:pPr>
+              <w:pStyle w:val="TableContents"/>
+              <w:rPr/>
+            </w:pPr>
+            <w:r>
+              <w:rPr/>
+            </w:r>
+          </w:p>
+        </w:tc>
+        <w:tc>
+          <w:tcPr>
+            <w:tcW w:w="1170" w:type="dxa"/>
+            <w:tcBorders>
+              <w:top w:val="single" w:sz="2" w:space="0" w:color="000001"/>
+              <w:left w:val="single" w:sz="2" w:space="0" w:color="000001"/>
+              <w:bottom w:val="single" w:sz="2" w:space="0" w:color="000001"/>
+              <w:insideH w:val="single" w:sz="2" w:space="0" w:color="000001"/>
+            </w:tcBorders>
+            <w:shd w:fill="auto" w:val="clear"/>
+            <w:tcMar>
+              <w:left w:w="45" w:type="dxa"/>
+            </w:tcMar>
+          </w:tcPr>
+          <w:p>
+            <w:pPr>
+              <w:pStyle w:val="TableContents"/>
+              <w:rPr/>
+            </w:pPr>
+            <w:r>
+              <w:rPr/>
+            </w:r>
+          </w:p>
+        </w:tc>
+        <w:tc>
+          <w:tcPr>
+            <w:tcW w:w="1170" w:type="dxa"/>
+            <w:tcBorders>
+              <w:top w:val="single" w:sz="2" w:space="0" w:color="000001"/>
+              <w:left w:val="single" w:sz="2" w:space="0" w:color="000001"/>
+              <w:bottom w:val="single" w:sz="2" w:space="0" w:color="000001"/>
+              <w:insideH w:val="single" w:sz="2" w:space="0" w:color="000001"/>
+            </w:tcBorders>
+            <w:shd w:fill="auto" w:val="clear"/>
+            <w:tcMar>
+              <w:left w:w="45" w:type="dxa"/>
             </w:tcMar>
           </w:tcPr>
           <w:p>
@@ -1625,7 +1627,7 @@
             </w:tcBorders>
             <w:shd w:fill="auto" w:val="clear"/>
             <w:tcMar>
-              <w:left w:w="48" w:type="dxa"/>
+              <w:left w:w="45" w:type="dxa"/>
             </w:tcMar>
           </w:tcPr>
           <w:p>
@@ -1652,7 +1654,7 @@
             </w:tcBorders>
             <w:shd w:fill="auto" w:val="clear"/>
             <w:tcMar>
-              <w:left w:w="48" w:type="dxa"/>
+              <w:left w:w="45" w:type="dxa"/>
             </w:tcMar>
           </w:tcPr>
           <w:p>
@@ -1677,7 +1679,7 @@
             </w:tcBorders>
             <w:shd w:fill="auto" w:val="clear"/>
             <w:tcMar>
-              <w:left w:w="48" w:type="dxa"/>
+              <w:left w:w="45" w:type="dxa"/>
             </w:tcMar>
           </w:tcPr>
           <w:p>
@@ -1702,7 +1704,7 @@
             </w:tcBorders>
             <w:shd w:fill="auto" w:val="clear"/>
             <w:tcMar>
-              <w:left w:w="48" w:type="dxa"/>
+              <w:left w:w="45" w:type="dxa"/>
             </w:tcMar>
           </w:tcPr>
           <w:p>
@@ -1727,7 +1729,7 @@
             </w:tcBorders>
             <w:shd w:fill="auto" w:val="clear"/>
             <w:tcMar>
-              <w:left w:w="48" w:type="dxa"/>
+              <w:left w:w="45" w:type="dxa"/>
             </w:tcMar>
           </w:tcPr>
           <w:p>
@@ -1752,55 +1754,55 @@
             </w:tcBorders>
             <w:shd w:fill="auto" w:val="clear"/>
             <w:tcMar>
-              <w:left w:w="48" w:type="dxa"/>
-            </w:tcMar>
-          </w:tcPr>
-          <w:p>
-            <w:pPr>
-              <w:pStyle w:val="TableContents"/>
-              <w:rPr/>
-            </w:pPr>
-            <w:r>
-              <w:rPr/>
-            </w:r>
-          </w:p>
-        </w:tc>
-        <w:tc>
-          <w:tcPr>
-            <w:tcW w:w="1170" w:type="dxa"/>
-            <w:tcBorders>
-              <w:top w:val="single" w:sz="2" w:space="0" w:color="000001"/>
-              <w:left w:val="single" w:sz="2" w:space="0" w:color="000001"/>
-              <w:bottom w:val="single" w:sz="2" w:space="0" w:color="000001"/>
-              <w:insideH w:val="single" w:sz="2" w:space="0" w:color="000001"/>
-            </w:tcBorders>
-            <w:shd w:fill="auto" w:val="clear"/>
-            <w:tcMar>
-              <w:left w:w="48" w:type="dxa"/>
-            </w:tcMar>
-          </w:tcPr>
-          <w:p>
-            <w:pPr>
-              <w:pStyle w:val="TableContents"/>
-              <w:rPr/>
-            </w:pPr>
-            <w:r>
-              <w:rPr/>
-            </w:r>
-          </w:p>
-        </w:tc>
-        <w:tc>
-          <w:tcPr>
-            <w:tcW w:w="1170" w:type="dxa"/>
-            <w:tcBorders>
-              <w:top w:val="single" w:sz="2" w:space="0" w:color="000001"/>
-              <w:left w:val="single" w:sz="2" w:space="0" w:color="000001"/>
-              <w:bottom w:val="single" w:sz="2" w:space="0" w:color="000001"/>
-              <w:insideH w:val="single" w:sz="2" w:space="0" w:color="000001"/>
-            </w:tcBorders>
-            <w:shd w:fill="auto" w:val="clear"/>
-            <w:tcMar>
-              <w:left w:w="48" w:type="dxa"/>
+              <w:left w:w="45" w:type="dxa"/>
+            </w:tcMar>
+          </w:tcPr>
+          <w:p>
+            <w:pPr>
+              <w:pStyle w:val="TableContents"/>
+              <w:rPr/>
+            </w:pPr>
+            <w:r>
+              <w:rPr/>
+            </w:r>
+          </w:p>
+        </w:tc>
+        <w:tc>
+          <w:tcPr>
+            <w:tcW w:w="1170" w:type="dxa"/>
+            <w:tcBorders>
+              <w:top w:val="single" w:sz="2" w:space="0" w:color="000001"/>
+              <w:left w:val="single" w:sz="2" w:space="0" w:color="000001"/>
+              <w:bottom w:val="single" w:sz="2" w:space="0" w:color="000001"/>
+              <w:insideH w:val="single" w:sz="2" w:space="0" w:color="000001"/>
+            </w:tcBorders>
+            <w:shd w:fill="auto" w:val="clear"/>
+            <w:tcMar>
+              <w:left w:w="45" w:type="dxa"/>
+            </w:tcMar>
+          </w:tcPr>
+          <w:p>
+            <w:pPr>
+              <w:pStyle w:val="TableContents"/>
+              <w:rPr/>
+            </w:pPr>
+            <w:r>
+              <w:rPr/>
+            </w:r>
+          </w:p>
+        </w:tc>
+        <w:tc>
+          <w:tcPr>
+            <w:tcW w:w="1170" w:type="dxa"/>
+            <w:tcBorders>
+              <w:top w:val="single" w:sz="2" w:space="0" w:color="000001"/>
+              <w:left w:val="single" w:sz="2" w:space="0" w:color="000001"/>
+              <w:bottom w:val="single" w:sz="2" w:space="0" w:color="000001"/>
+              <w:insideH w:val="single" w:sz="2" w:space="0" w:color="000001"/>
+            </w:tcBorders>
+            <w:shd w:fill="auto" w:val="clear"/>
+            <w:tcMar>
+              <w:left w:w="45" w:type="dxa"/>
             </w:tcMar>
           </w:tcPr>
           <w:p>
@@ -1826,7 +1828,7 @@
             </w:tcBorders>
             <w:shd w:fill="auto" w:val="clear"/>
             <w:tcMar>
-              <w:left w:w="48" w:type="dxa"/>
+              <w:left w:w="45" w:type="dxa"/>
             </w:tcMar>
           </w:tcPr>
           <w:p>
@@ -1853,7 +1855,7 @@
             </w:tcBorders>
             <w:shd w:fill="auto" w:val="clear"/>
             <w:tcMar>
-              <w:left w:w="48" w:type="dxa"/>
+              <w:left w:w="45" w:type="dxa"/>
             </w:tcMar>
           </w:tcPr>
           <w:p>
@@ -1878,7 +1880,7 @@
             </w:tcBorders>
             <w:shd w:fill="auto" w:val="clear"/>
             <w:tcMar>
-              <w:left w:w="48" w:type="dxa"/>
+              <w:left w:w="45" w:type="dxa"/>
             </w:tcMar>
           </w:tcPr>
           <w:p>
@@ -1903,7 +1905,7 @@
             </w:tcBorders>
             <w:shd w:fill="auto" w:val="clear"/>
             <w:tcMar>
-              <w:left w:w="48" w:type="dxa"/>
+              <w:left w:w="45" w:type="dxa"/>
             </w:tcMar>
           </w:tcPr>
           <w:p>
@@ -1928,7 +1930,7 @@
             </w:tcBorders>
             <w:shd w:fill="auto" w:val="clear"/>
             <w:tcMar>
-              <w:left w:w="48" w:type="dxa"/>
+              <w:left w:w="45" w:type="dxa"/>
             </w:tcMar>
           </w:tcPr>
           <w:p>
@@ -1953,64 +1955,67 @@
             </w:tcBorders>
             <w:shd w:fill="auto" w:val="clear"/>
             <w:tcMar>
-              <w:left w:w="48" w:type="dxa"/>
-            </w:tcMar>
-          </w:tcPr>
-          <w:p>
-            <w:pPr>
-              <w:pStyle w:val="TableContents"/>
-              <w:rPr/>
-            </w:pPr>
-            <w:r>
-              <w:rPr/>
-            </w:r>
-          </w:p>
-        </w:tc>
-        <w:tc>
-          <w:tcPr>
-            <w:tcW w:w="1170" w:type="dxa"/>
-            <w:tcBorders>
-              <w:top w:val="single" w:sz="2" w:space="0" w:color="000001"/>
-              <w:left w:val="single" w:sz="2" w:space="0" w:color="000001"/>
-              <w:bottom w:val="single" w:sz="2" w:space="0" w:color="000001"/>
-              <w:insideH w:val="single" w:sz="2" w:space="0" w:color="000001"/>
-            </w:tcBorders>
-            <w:shd w:fill="auto" w:val="clear"/>
-            <w:tcMar>
-              <w:left w:w="48" w:type="dxa"/>
-            </w:tcMar>
-          </w:tcPr>
-          <w:p>
-            <w:pPr>
-              <w:pStyle w:val="TableContents"/>
-              <w:rPr/>
-            </w:pPr>
-            <w:r>
-              <w:rPr/>
-            </w:r>
-          </w:p>
-        </w:tc>
-        <w:tc>
-          <w:tcPr>
-            <w:tcW w:w="1170" w:type="dxa"/>
-            <w:tcBorders>
-              <w:top w:val="single" w:sz="2" w:space="0" w:color="000001"/>
-              <w:left w:val="single" w:sz="2" w:space="0" w:color="000001"/>
-              <w:bottom w:val="single" w:sz="2" w:space="0" w:color="000001"/>
-              <w:insideH w:val="single" w:sz="2" w:space="0" w:color="000001"/>
-            </w:tcBorders>
-            <w:shd w:fill="auto" w:val="clear"/>
-            <w:tcMar>
-              <w:left w:w="48" w:type="dxa"/>
-            </w:tcMar>
-          </w:tcPr>
-          <w:p>
-            <w:pPr>
-              <w:pStyle w:val="TableContents"/>
-              <w:rPr/>
-            </w:pPr>
-            <w:r>
-              <w:rPr/>
+              <w:left w:w="45" w:type="dxa"/>
+            </w:tcMar>
+          </w:tcPr>
+          <w:p>
+            <w:pPr>
+              <w:pStyle w:val="TableContents"/>
+              <w:rPr/>
+            </w:pPr>
+            <w:r>
+              <w:rPr/>
+              <w:t>99.73</w:t>
+            </w:r>
+          </w:p>
+        </w:tc>
+        <w:tc>
+          <w:tcPr>
+            <w:tcW w:w="1170" w:type="dxa"/>
+            <w:tcBorders>
+              <w:top w:val="single" w:sz="2" w:space="0" w:color="000001"/>
+              <w:left w:val="single" w:sz="2" w:space="0" w:color="000001"/>
+              <w:bottom w:val="single" w:sz="2" w:space="0" w:color="000001"/>
+              <w:insideH w:val="single" w:sz="2" w:space="0" w:color="000001"/>
+            </w:tcBorders>
+            <w:shd w:fill="auto" w:val="clear"/>
+            <w:tcMar>
+              <w:left w:w="45" w:type="dxa"/>
+            </w:tcMar>
+          </w:tcPr>
+          <w:p>
+            <w:pPr>
+              <w:pStyle w:val="TableContents"/>
+              <w:rPr/>
+            </w:pPr>
+            <w:r>
+              <w:rPr/>
+              <w:t>41.74</w:t>
+            </w:r>
+          </w:p>
+        </w:tc>
+        <w:tc>
+          <w:tcPr>
+            <w:tcW w:w="1170" w:type="dxa"/>
+            <w:tcBorders>
+              <w:top w:val="single" w:sz="2" w:space="0" w:color="000001"/>
+              <w:left w:val="single" w:sz="2" w:space="0" w:color="000001"/>
+              <w:bottom w:val="single" w:sz="2" w:space="0" w:color="000001"/>
+              <w:insideH w:val="single" w:sz="2" w:space="0" w:color="000001"/>
+            </w:tcBorders>
+            <w:shd w:fill="auto" w:val="clear"/>
+            <w:tcMar>
+              <w:left w:w="45" w:type="dxa"/>
+            </w:tcMar>
+          </w:tcPr>
+          <w:p>
+            <w:pPr>
+              <w:pStyle w:val="TableContents"/>
+              <w:rPr/>
+            </w:pPr>
+            <w:r>
+              <w:rPr/>
+              <w:t>1.917</w:t>
             </w:r>
           </w:p>
         </w:tc>
@@ -2027,16 +2032,17 @@
             </w:tcBorders>
             <w:shd w:fill="auto" w:val="clear"/>
             <w:tcMar>
-              <w:left w:w="48" w:type="dxa"/>
-            </w:tcMar>
-          </w:tcPr>
-          <w:p>
-            <w:pPr>
-              <w:pStyle w:val="TableContents"/>
-              <w:rPr/>
-            </w:pPr>
-            <w:r>
-              <w:rPr/>
+              <w:left w:w="45" w:type="dxa"/>
+            </w:tcMar>
+          </w:tcPr>
+          <w:p>
+            <w:pPr>
+              <w:pStyle w:val="TableContents"/>
+              <w:rPr/>
+            </w:pPr>
+            <w:r>
+              <w:rPr/>
+              <w:t>909353</w:t>
             </w:r>
           </w:p>
         </w:tc>
@@ -2054,7 +2060,7 @@
             </w:tcBorders>
             <w:shd w:fill="auto" w:val="clear"/>
             <w:tcMar>
-              <w:left w:w="48" w:type="dxa"/>
+              <w:left w:w="45" w:type="dxa"/>
             </w:tcMar>
           </w:tcPr>
           <w:p>
@@ -2079,7 +2085,7 @@
             </w:tcBorders>
             <w:shd w:fill="auto" w:val="clear"/>
             <w:tcMar>
-              <w:left w:w="48" w:type="dxa"/>
+              <w:left w:w="45" w:type="dxa"/>
             </w:tcMar>
           </w:tcPr>
           <w:p>
@@ -2104,7 +2110,7 @@
             </w:tcBorders>
             <w:shd w:fill="auto" w:val="clear"/>
             <w:tcMar>
-              <w:left w:w="48" w:type="dxa"/>
+              <w:left w:w="45" w:type="dxa"/>
             </w:tcMar>
           </w:tcPr>
           <w:p>
@@ -2129,7 +2135,7 @@
             </w:tcBorders>
             <w:shd w:fill="auto" w:val="clear"/>
             <w:tcMar>
-              <w:left w:w="48" w:type="dxa"/>
+              <w:left w:w="45" w:type="dxa"/>
             </w:tcMar>
           </w:tcPr>
           <w:p>
@@ -2154,55 +2160,55 @@
             </w:tcBorders>
             <w:shd w:fill="auto" w:val="clear"/>
             <w:tcMar>
-              <w:left w:w="48" w:type="dxa"/>
-            </w:tcMar>
-          </w:tcPr>
-          <w:p>
-            <w:pPr>
-              <w:pStyle w:val="TableContents"/>
-              <w:rPr/>
-            </w:pPr>
-            <w:r>
-              <w:rPr/>
-            </w:r>
-          </w:p>
-        </w:tc>
-        <w:tc>
-          <w:tcPr>
-            <w:tcW w:w="1170" w:type="dxa"/>
-            <w:tcBorders>
-              <w:top w:val="single" w:sz="2" w:space="0" w:color="000001"/>
-              <w:left w:val="single" w:sz="2" w:space="0" w:color="000001"/>
-              <w:bottom w:val="single" w:sz="2" w:space="0" w:color="000001"/>
-              <w:insideH w:val="single" w:sz="2" w:space="0" w:color="000001"/>
-            </w:tcBorders>
-            <w:shd w:fill="auto" w:val="clear"/>
-            <w:tcMar>
-              <w:left w:w="48" w:type="dxa"/>
-            </w:tcMar>
-          </w:tcPr>
-          <w:p>
-            <w:pPr>
-              <w:pStyle w:val="TableContents"/>
-              <w:rPr/>
-            </w:pPr>
-            <w:r>
-              <w:rPr/>
-            </w:r>
-          </w:p>
-        </w:tc>
-        <w:tc>
-          <w:tcPr>
-            <w:tcW w:w="1170" w:type="dxa"/>
-            <w:tcBorders>
-              <w:top w:val="single" w:sz="2" w:space="0" w:color="000001"/>
-              <w:left w:val="single" w:sz="2" w:space="0" w:color="000001"/>
-              <w:bottom w:val="single" w:sz="2" w:space="0" w:color="000001"/>
-              <w:insideH w:val="single" w:sz="2" w:space="0" w:color="000001"/>
-            </w:tcBorders>
-            <w:shd w:fill="auto" w:val="clear"/>
-            <w:tcMar>
-              <w:left w:w="48" w:type="dxa"/>
+              <w:left w:w="45" w:type="dxa"/>
+            </w:tcMar>
+          </w:tcPr>
+          <w:p>
+            <w:pPr>
+              <w:pStyle w:val="TableContents"/>
+              <w:rPr/>
+            </w:pPr>
+            <w:r>
+              <w:rPr/>
+            </w:r>
+          </w:p>
+        </w:tc>
+        <w:tc>
+          <w:tcPr>
+            <w:tcW w:w="1170" w:type="dxa"/>
+            <w:tcBorders>
+              <w:top w:val="single" w:sz="2" w:space="0" w:color="000001"/>
+              <w:left w:val="single" w:sz="2" w:space="0" w:color="000001"/>
+              <w:bottom w:val="single" w:sz="2" w:space="0" w:color="000001"/>
+              <w:insideH w:val="single" w:sz="2" w:space="0" w:color="000001"/>
+            </w:tcBorders>
+            <w:shd w:fill="auto" w:val="clear"/>
+            <w:tcMar>
+              <w:left w:w="45" w:type="dxa"/>
+            </w:tcMar>
+          </w:tcPr>
+          <w:p>
+            <w:pPr>
+              <w:pStyle w:val="TableContents"/>
+              <w:rPr/>
+            </w:pPr>
+            <w:r>
+              <w:rPr/>
+            </w:r>
+          </w:p>
+        </w:tc>
+        <w:tc>
+          <w:tcPr>
+            <w:tcW w:w="1170" w:type="dxa"/>
+            <w:tcBorders>
+              <w:top w:val="single" w:sz="2" w:space="0" w:color="000001"/>
+              <w:left w:val="single" w:sz="2" w:space="0" w:color="000001"/>
+              <w:bottom w:val="single" w:sz="2" w:space="0" w:color="000001"/>
+              <w:insideH w:val="single" w:sz="2" w:space="0" w:color="000001"/>
+            </w:tcBorders>
+            <w:shd w:fill="auto" w:val="clear"/>
+            <w:tcMar>
+              <w:left w:w="45" w:type="dxa"/>
             </w:tcMar>
           </w:tcPr>
           <w:p>
@@ -2228,7 +2234,7 @@
             </w:tcBorders>
             <w:shd w:fill="auto" w:val="clear"/>
             <w:tcMar>
-              <w:left w:w="48" w:type="dxa"/>
+              <w:left w:w="45" w:type="dxa"/>
             </w:tcMar>
           </w:tcPr>
           <w:p>
@@ -2255,7 +2261,7 @@
             </w:tcBorders>
             <w:shd w:fill="auto" w:val="clear"/>
             <w:tcMar>
-              <w:left w:w="48" w:type="dxa"/>
+              <w:left w:w="45" w:type="dxa"/>
             </w:tcMar>
           </w:tcPr>
           <w:p>
@@ -2280,7 +2286,7 @@
             </w:tcBorders>
             <w:shd w:fill="auto" w:val="clear"/>
             <w:tcMar>
-              <w:left w:w="48" w:type="dxa"/>
+              <w:left w:w="45" w:type="dxa"/>
             </w:tcMar>
           </w:tcPr>
           <w:p>
@@ -2305,7 +2311,7 @@
             </w:tcBorders>
             <w:shd w:fill="auto" w:val="clear"/>
             <w:tcMar>
-              <w:left w:w="48" w:type="dxa"/>
+              <w:left w:w="45" w:type="dxa"/>
             </w:tcMar>
           </w:tcPr>
           <w:p>
@@ -2330,7 +2336,7 @@
             </w:tcBorders>
             <w:shd w:fill="auto" w:val="clear"/>
             <w:tcMar>
-              <w:left w:w="48" w:type="dxa"/>
+              <w:left w:w="45" w:type="dxa"/>
             </w:tcMar>
           </w:tcPr>
           <w:p>
@@ -2355,55 +2361,55 @@
             </w:tcBorders>
             <w:shd w:fill="auto" w:val="clear"/>
             <w:tcMar>
-              <w:left w:w="48" w:type="dxa"/>
-            </w:tcMar>
-          </w:tcPr>
-          <w:p>
-            <w:pPr>
-              <w:pStyle w:val="TableContents"/>
-              <w:rPr/>
-            </w:pPr>
-            <w:r>
-              <w:rPr/>
-            </w:r>
-          </w:p>
-        </w:tc>
-        <w:tc>
-          <w:tcPr>
-            <w:tcW w:w="1170" w:type="dxa"/>
-            <w:tcBorders>
-              <w:top w:val="single" w:sz="2" w:space="0" w:color="000001"/>
-              <w:left w:val="single" w:sz="2" w:space="0" w:color="000001"/>
-              <w:bottom w:val="single" w:sz="2" w:space="0" w:color="000001"/>
-              <w:insideH w:val="single" w:sz="2" w:space="0" w:color="000001"/>
-            </w:tcBorders>
-            <w:shd w:fill="auto" w:val="clear"/>
-            <w:tcMar>
-              <w:left w:w="48" w:type="dxa"/>
-            </w:tcMar>
-          </w:tcPr>
-          <w:p>
-            <w:pPr>
-              <w:pStyle w:val="TableContents"/>
-              <w:rPr/>
-            </w:pPr>
-            <w:r>
-              <w:rPr/>
-            </w:r>
-          </w:p>
-        </w:tc>
-        <w:tc>
-          <w:tcPr>
-            <w:tcW w:w="1170" w:type="dxa"/>
-            <w:tcBorders>
-              <w:top w:val="single" w:sz="2" w:space="0" w:color="000001"/>
-              <w:left w:val="single" w:sz="2" w:space="0" w:color="000001"/>
-              <w:bottom w:val="single" w:sz="2" w:space="0" w:color="000001"/>
-              <w:insideH w:val="single" w:sz="2" w:space="0" w:color="000001"/>
-            </w:tcBorders>
-            <w:shd w:fill="auto" w:val="clear"/>
-            <w:tcMar>
-              <w:left w:w="48" w:type="dxa"/>
+              <w:left w:w="45" w:type="dxa"/>
+            </w:tcMar>
+          </w:tcPr>
+          <w:p>
+            <w:pPr>
+              <w:pStyle w:val="TableContents"/>
+              <w:rPr/>
+            </w:pPr>
+            <w:r>
+              <w:rPr/>
+            </w:r>
+          </w:p>
+        </w:tc>
+        <w:tc>
+          <w:tcPr>
+            <w:tcW w:w="1170" w:type="dxa"/>
+            <w:tcBorders>
+              <w:top w:val="single" w:sz="2" w:space="0" w:color="000001"/>
+              <w:left w:val="single" w:sz="2" w:space="0" w:color="000001"/>
+              <w:bottom w:val="single" w:sz="2" w:space="0" w:color="000001"/>
+              <w:insideH w:val="single" w:sz="2" w:space="0" w:color="000001"/>
+            </w:tcBorders>
+            <w:shd w:fill="auto" w:val="clear"/>
+            <w:tcMar>
+              <w:left w:w="45" w:type="dxa"/>
+            </w:tcMar>
+          </w:tcPr>
+          <w:p>
+            <w:pPr>
+              <w:pStyle w:val="TableContents"/>
+              <w:rPr/>
+            </w:pPr>
+            <w:r>
+              <w:rPr/>
+            </w:r>
+          </w:p>
+        </w:tc>
+        <w:tc>
+          <w:tcPr>
+            <w:tcW w:w="1170" w:type="dxa"/>
+            <w:tcBorders>
+              <w:top w:val="single" w:sz="2" w:space="0" w:color="000001"/>
+              <w:left w:val="single" w:sz="2" w:space="0" w:color="000001"/>
+              <w:bottom w:val="single" w:sz="2" w:space="0" w:color="000001"/>
+              <w:insideH w:val="single" w:sz="2" w:space="0" w:color="000001"/>
+            </w:tcBorders>
+            <w:shd w:fill="auto" w:val="clear"/>
+            <w:tcMar>
+              <w:left w:w="45" w:type="dxa"/>
             </w:tcMar>
           </w:tcPr>
           <w:p>
@@ -2429,7 +2435,7 @@
             </w:tcBorders>
             <w:shd w:fill="auto" w:val="clear"/>
             <w:tcMar>
-              <w:left w:w="48" w:type="dxa"/>
+              <w:left w:w="45" w:type="dxa"/>
             </w:tcMar>
           </w:tcPr>
           <w:p>
@@ -2456,7 +2462,7 @@
             </w:tcBorders>
             <w:shd w:fill="auto" w:val="clear"/>
             <w:tcMar>
-              <w:left w:w="48" w:type="dxa"/>
+              <w:left w:w="45" w:type="dxa"/>
             </w:tcMar>
           </w:tcPr>
           <w:p>
@@ -2481,7 +2487,7 @@
             </w:tcBorders>
             <w:shd w:fill="auto" w:val="clear"/>
             <w:tcMar>
-              <w:left w:w="48" w:type="dxa"/>
+              <w:left w:w="45" w:type="dxa"/>
             </w:tcMar>
           </w:tcPr>
           <w:p>
@@ -2506,7 +2512,7 @@
             </w:tcBorders>
             <w:shd w:fill="auto" w:val="clear"/>
             <w:tcMar>
-              <w:left w:w="48" w:type="dxa"/>
+              <w:left w:w="45" w:type="dxa"/>
             </w:tcMar>
           </w:tcPr>
           <w:p>
@@ -2531,7 +2537,7 @@
             </w:tcBorders>
             <w:shd w:fill="auto" w:val="clear"/>
             <w:tcMar>
-              <w:left w:w="48" w:type="dxa"/>
+              <w:left w:w="45" w:type="dxa"/>
             </w:tcMar>
           </w:tcPr>
           <w:p>
@@ -2556,55 +2562,55 @@
             </w:tcBorders>
             <w:shd w:fill="auto" w:val="clear"/>
             <w:tcMar>
-              <w:left w:w="48" w:type="dxa"/>
-            </w:tcMar>
-          </w:tcPr>
-          <w:p>
-            <w:pPr>
-              <w:pStyle w:val="TableContents"/>
-              <w:rPr/>
-            </w:pPr>
-            <w:r>
-              <w:rPr/>
-            </w:r>
-          </w:p>
-        </w:tc>
-        <w:tc>
-          <w:tcPr>
-            <w:tcW w:w="1170" w:type="dxa"/>
-            <w:tcBorders>
-              <w:top w:val="single" w:sz="2" w:space="0" w:color="000001"/>
-              <w:left w:val="single" w:sz="2" w:space="0" w:color="000001"/>
-              <w:bottom w:val="single" w:sz="2" w:space="0" w:color="000001"/>
-              <w:insideH w:val="single" w:sz="2" w:space="0" w:color="000001"/>
-            </w:tcBorders>
-            <w:shd w:fill="auto" w:val="clear"/>
-            <w:tcMar>
-              <w:left w:w="48" w:type="dxa"/>
-            </w:tcMar>
-          </w:tcPr>
-          <w:p>
-            <w:pPr>
-              <w:pStyle w:val="TableContents"/>
-              <w:rPr/>
-            </w:pPr>
-            <w:r>
-              <w:rPr/>
-            </w:r>
-          </w:p>
-        </w:tc>
-        <w:tc>
-          <w:tcPr>
-            <w:tcW w:w="1170" w:type="dxa"/>
-            <w:tcBorders>
-              <w:top w:val="single" w:sz="2" w:space="0" w:color="000001"/>
-              <w:left w:val="single" w:sz="2" w:space="0" w:color="000001"/>
-              <w:bottom w:val="single" w:sz="2" w:space="0" w:color="000001"/>
-              <w:insideH w:val="single" w:sz="2" w:space="0" w:color="000001"/>
-            </w:tcBorders>
-            <w:shd w:fill="auto" w:val="clear"/>
-            <w:tcMar>
-              <w:left w:w="48" w:type="dxa"/>
+              <w:left w:w="45" w:type="dxa"/>
+            </w:tcMar>
+          </w:tcPr>
+          <w:p>
+            <w:pPr>
+              <w:pStyle w:val="TableContents"/>
+              <w:rPr/>
+            </w:pPr>
+            <w:r>
+              <w:rPr/>
+            </w:r>
+          </w:p>
+        </w:tc>
+        <w:tc>
+          <w:tcPr>
+            <w:tcW w:w="1170" w:type="dxa"/>
+            <w:tcBorders>
+              <w:top w:val="single" w:sz="2" w:space="0" w:color="000001"/>
+              <w:left w:val="single" w:sz="2" w:space="0" w:color="000001"/>
+              <w:bottom w:val="single" w:sz="2" w:space="0" w:color="000001"/>
+              <w:insideH w:val="single" w:sz="2" w:space="0" w:color="000001"/>
+            </w:tcBorders>
+            <w:shd w:fill="auto" w:val="clear"/>
+            <w:tcMar>
+              <w:left w:w="45" w:type="dxa"/>
+            </w:tcMar>
+          </w:tcPr>
+          <w:p>
+            <w:pPr>
+              <w:pStyle w:val="TableContents"/>
+              <w:rPr/>
+            </w:pPr>
+            <w:r>
+              <w:rPr/>
+            </w:r>
+          </w:p>
+        </w:tc>
+        <w:tc>
+          <w:tcPr>
+            <w:tcW w:w="1170" w:type="dxa"/>
+            <w:tcBorders>
+              <w:top w:val="single" w:sz="2" w:space="0" w:color="000001"/>
+              <w:left w:val="single" w:sz="2" w:space="0" w:color="000001"/>
+              <w:bottom w:val="single" w:sz="2" w:space="0" w:color="000001"/>
+              <w:insideH w:val="single" w:sz="2" w:space="0" w:color="000001"/>
+            </w:tcBorders>
+            <w:shd w:fill="auto" w:val="clear"/>
+            <w:tcMar>
+              <w:left w:w="45" w:type="dxa"/>
             </w:tcMar>
           </w:tcPr>
           <w:p>
@@ -2630,7 +2636,7 @@
             </w:tcBorders>
             <w:shd w:fill="auto" w:val="clear"/>
             <w:tcMar>
-              <w:left w:w="48" w:type="dxa"/>
+              <w:left w:w="45" w:type="dxa"/>
             </w:tcMar>
           </w:tcPr>
           <w:p>
@@ -2657,7 +2663,7 @@
             </w:tcBorders>
             <w:shd w:fill="auto" w:val="clear"/>
             <w:tcMar>
-              <w:left w:w="48" w:type="dxa"/>
+              <w:left w:w="45" w:type="dxa"/>
             </w:tcMar>
           </w:tcPr>
           <w:p>
@@ -2682,7 +2688,7 @@
             </w:tcBorders>
             <w:shd w:fill="auto" w:val="clear"/>
             <w:tcMar>
-              <w:left w:w="48" w:type="dxa"/>
+              <w:left w:w="45" w:type="dxa"/>
             </w:tcMar>
           </w:tcPr>
           <w:p>
@@ -2707,7 +2713,7 @@
             </w:tcBorders>
             <w:shd w:fill="auto" w:val="clear"/>
             <w:tcMar>
-              <w:left w:w="48" w:type="dxa"/>
+              <w:left w:w="45" w:type="dxa"/>
             </w:tcMar>
           </w:tcPr>
           <w:p>
@@ -2732,7 +2738,7 @@
             </w:tcBorders>
             <w:shd w:fill="auto" w:val="clear"/>
             <w:tcMar>
-              <w:left w:w="48" w:type="dxa"/>
+              <w:left w:w="45" w:type="dxa"/>
             </w:tcMar>
           </w:tcPr>
           <w:p>
@@ -2757,55 +2763,55 @@
             </w:tcBorders>
             <w:shd w:fill="auto" w:val="clear"/>
             <w:tcMar>
-              <w:left w:w="48" w:type="dxa"/>
-            </w:tcMar>
-          </w:tcPr>
-          <w:p>
-            <w:pPr>
-              <w:pStyle w:val="TableContents"/>
-              <w:rPr/>
-            </w:pPr>
-            <w:r>
-              <w:rPr/>
-            </w:r>
-          </w:p>
-        </w:tc>
-        <w:tc>
-          <w:tcPr>
-            <w:tcW w:w="1170" w:type="dxa"/>
-            <w:tcBorders>
-              <w:top w:val="single" w:sz="2" w:space="0" w:color="000001"/>
-              <w:left w:val="single" w:sz="2" w:space="0" w:color="000001"/>
-              <w:bottom w:val="single" w:sz="2" w:space="0" w:color="000001"/>
-              <w:insideH w:val="single" w:sz="2" w:space="0" w:color="000001"/>
-            </w:tcBorders>
-            <w:shd w:fill="auto" w:val="clear"/>
-            <w:tcMar>
-              <w:left w:w="48" w:type="dxa"/>
-            </w:tcMar>
-          </w:tcPr>
-          <w:p>
-            <w:pPr>
-              <w:pStyle w:val="TableContents"/>
-              <w:rPr/>
-            </w:pPr>
-            <w:r>
-              <w:rPr/>
-            </w:r>
-          </w:p>
-        </w:tc>
-        <w:tc>
-          <w:tcPr>
-            <w:tcW w:w="1170" w:type="dxa"/>
-            <w:tcBorders>
-              <w:top w:val="single" w:sz="2" w:space="0" w:color="000001"/>
-              <w:left w:val="single" w:sz="2" w:space="0" w:color="000001"/>
-              <w:bottom w:val="single" w:sz="2" w:space="0" w:color="000001"/>
-              <w:insideH w:val="single" w:sz="2" w:space="0" w:color="000001"/>
-            </w:tcBorders>
-            <w:shd w:fill="auto" w:val="clear"/>
-            <w:tcMar>
-              <w:left w:w="48" w:type="dxa"/>
+              <w:left w:w="45" w:type="dxa"/>
+            </w:tcMar>
+          </w:tcPr>
+          <w:p>
+            <w:pPr>
+              <w:pStyle w:val="TableContents"/>
+              <w:rPr/>
+            </w:pPr>
+            <w:r>
+              <w:rPr/>
+            </w:r>
+          </w:p>
+        </w:tc>
+        <w:tc>
+          <w:tcPr>
+            <w:tcW w:w="1170" w:type="dxa"/>
+            <w:tcBorders>
+              <w:top w:val="single" w:sz="2" w:space="0" w:color="000001"/>
+              <w:left w:val="single" w:sz="2" w:space="0" w:color="000001"/>
+              <w:bottom w:val="single" w:sz="2" w:space="0" w:color="000001"/>
+              <w:insideH w:val="single" w:sz="2" w:space="0" w:color="000001"/>
+            </w:tcBorders>
+            <w:shd w:fill="auto" w:val="clear"/>
+            <w:tcMar>
+              <w:left w:w="45" w:type="dxa"/>
+            </w:tcMar>
+          </w:tcPr>
+          <w:p>
+            <w:pPr>
+              <w:pStyle w:val="TableContents"/>
+              <w:rPr/>
+            </w:pPr>
+            <w:r>
+              <w:rPr/>
+            </w:r>
+          </w:p>
+        </w:tc>
+        <w:tc>
+          <w:tcPr>
+            <w:tcW w:w="1170" w:type="dxa"/>
+            <w:tcBorders>
+              <w:top w:val="single" w:sz="2" w:space="0" w:color="000001"/>
+              <w:left w:val="single" w:sz="2" w:space="0" w:color="000001"/>
+              <w:bottom w:val="single" w:sz="2" w:space="0" w:color="000001"/>
+              <w:insideH w:val="single" w:sz="2" w:space="0" w:color="000001"/>
+            </w:tcBorders>
+            <w:shd w:fill="auto" w:val="clear"/>
+            <w:tcMar>
+              <w:left w:w="45" w:type="dxa"/>
             </w:tcMar>
           </w:tcPr>
           <w:p>
@@ -2831,7 +2837,7 @@
             </w:tcBorders>
             <w:shd w:fill="auto" w:val="clear"/>
             <w:tcMar>
-              <w:left w:w="48" w:type="dxa"/>
+              <w:left w:w="45" w:type="dxa"/>
             </w:tcMar>
           </w:tcPr>
           <w:p>
@@ -2858,7 +2864,7 @@
             </w:tcBorders>
             <w:shd w:fill="auto" w:val="clear"/>
             <w:tcMar>
-              <w:left w:w="48" w:type="dxa"/>
+              <w:left w:w="45" w:type="dxa"/>
             </w:tcMar>
           </w:tcPr>
           <w:p>
@@ -2883,7 +2889,7 @@
             </w:tcBorders>
             <w:shd w:fill="auto" w:val="clear"/>
             <w:tcMar>
-              <w:left w:w="48" w:type="dxa"/>
+              <w:left w:w="45" w:type="dxa"/>
             </w:tcMar>
           </w:tcPr>
           <w:p>
@@ -2908,7 +2914,7 @@
             </w:tcBorders>
             <w:shd w:fill="auto" w:val="clear"/>
             <w:tcMar>
-              <w:left w:w="48" w:type="dxa"/>
+              <w:left w:w="45" w:type="dxa"/>
             </w:tcMar>
           </w:tcPr>
           <w:p>
@@ -2933,7 +2939,7 @@
             </w:tcBorders>
             <w:shd w:fill="auto" w:val="clear"/>
             <w:tcMar>
-              <w:left w:w="48" w:type="dxa"/>
+              <w:left w:w="45" w:type="dxa"/>
             </w:tcMar>
           </w:tcPr>
           <w:p>
@@ -2958,55 +2964,55 @@
             </w:tcBorders>
             <w:shd w:fill="auto" w:val="clear"/>
             <w:tcMar>
-              <w:left w:w="48" w:type="dxa"/>
-            </w:tcMar>
-          </w:tcPr>
-          <w:p>
-            <w:pPr>
-              <w:pStyle w:val="TableContents"/>
-              <w:rPr/>
-            </w:pPr>
-            <w:r>
-              <w:rPr/>
-            </w:r>
-          </w:p>
-        </w:tc>
-        <w:tc>
-          <w:tcPr>
-            <w:tcW w:w="1170" w:type="dxa"/>
-            <w:tcBorders>
-              <w:top w:val="single" w:sz="2" w:space="0" w:color="000001"/>
-              <w:left w:val="single" w:sz="2" w:space="0" w:color="000001"/>
-              <w:bottom w:val="single" w:sz="2" w:space="0" w:color="000001"/>
-              <w:insideH w:val="single" w:sz="2" w:space="0" w:color="000001"/>
-            </w:tcBorders>
-            <w:shd w:fill="auto" w:val="clear"/>
-            <w:tcMar>
-              <w:left w:w="48" w:type="dxa"/>
-            </w:tcMar>
-          </w:tcPr>
-          <w:p>
-            <w:pPr>
-              <w:pStyle w:val="TableContents"/>
-              <w:rPr/>
-            </w:pPr>
-            <w:r>
-              <w:rPr/>
-            </w:r>
-          </w:p>
-        </w:tc>
-        <w:tc>
-          <w:tcPr>
-            <w:tcW w:w="1170" w:type="dxa"/>
-            <w:tcBorders>
-              <w:top w:val="single" w:sz="2" w:space="0" w:color="000001"/>
-              <w:left w:val="single" w:sz="2" w:space="0" w:color="000001"/>
-              <w:bottom w:val="single" w:sz="2" w:space="0" w:color="000001"/>
-              <w:insideH w:val="single" w:sz="2" w:space="0" w:color="000001"/>
-            </w:tcBorders>
-            <w:shd w:fill="auto" w:val="clear"/>
-            <w:tcMar>
-              <w:left w:w="48" w:type="dxa"/>
+              <w:left w:w="45" w:type="dxa"/>
+            </w:tcMar>
+          </w:tcPr>
+          <w:p>
+            <w:pPr>
+              <w:pStyle w:val="TableContents"/>
+              <w:rPr/>
+            </w:pPr>
+            <w:r>
+              <w:rPr/>
+            </w:r>
+          </w:p>
+        </w:tc>
+        <w:tc>
+          <w:tcPr>
+            <w:tcW w:w="1170" w:type="dxa"/>
+            <w:tcBorders>
+              <w:top w:val="single" w:sz="2" w:space="0" w:color="000001"/>
+              <w:left w:val="single" w:sz="2" w:space="0" w:color="000001"/>
+              <w:bottom w:val="single" w:sz="2" w:space="0" w:color="000001"/>
+              <w:insideH w:val="single" w:sz="2" w:space="0" w:color="000001"/>
+            </w:tcBorders>
+            <w:shd w:fill="auto" w:val="clear"/>
+            <w:tcMar>
+              <w:left w:w="45" w:type="dxa"/>
+            </w:tcMar>
+          </w:tcPr>
+          <w:p>
+            <w:pPr>
+              <w:pStyle w:val="TableContents"/>
+              <w:rPr/>
+            </w:pPr>
+            <w:r>
+              <w:rPr/>
+            </w:r>
+          </w:p>
+        </w:tc>
+        <w:tc>
+          <w:tcPr>
+            <w:tcW w:w="1170" w:type="dxa"/>
+            <w:tcBorders>
+              <w:top w:val="single" w:sz="2" w:space="0" w:color="000001"/>
+              <w:left w:val="single" w:sz="2" w:space="0" w:color="000001"/>
+              <w:bottom w:val="single" w:sz="2" w:space="0" w:color="000001"/>
+              <w:insideH w:val="single" w:sz="2" w:space="0" w:color="000001"/>
+            </w:tcBorders>
+            <w:shd w:fill="auto" w:val="clear"/>
+            <w:tcMar>
+              <w:left w:w="45" w:type="dxa"/>
             </w:tcMar>
           </w:tcPr>
           <w:p>
@@ -3032,7 +3038,7 @@
             </w:tcBorders>
             <w:shd w:fill="auto" w:val="clear"/>
             <w:tcMar>
-              <w:left w:w="48" w:type="dxa"/>
+              <w:left w:w="45" w:type="dxa"/>
             </w:tcMar>
           </w:tcPr>
           <w:p>
@@ -3059,7 +3065,7 @@
             </w:tcBorders>
             <w:shd w:fill="auto" w:val="clear"/>
             <w:tcMar>
-              <w:left w:w="48" w:type="dxa"/>
+              <w:left w:w="45" w:type="dxa"/>
             </w:tcMar>
           </w:tcPr>
           <w:p>
@@ -3084,7 +3090,7 @@
             </w:tcBorders>
             <w:shd w:fill="auto" w:val="clear"/>
             <w:tcMar>
-              <w:left w:w="48" w:type="dxa"/>
+              <w:left w:w="45" w:type="dxa"/>
             </w:tcMar>
           </w:tcPr>
           <w:p>
@@ -3109,7 +3115,7 @@
             </w:tcBorders>
             <w:shd w:fill="auto" w:val="clear"/>
             <w:tcMar>
-              <w:left w:w="48" w:type="dxa"/>
+              <w:left w:w="45" w:type="dxa"/>
             </w:tcMar>
           </w:tcPr>
           <w:p>
@@ -3134,7 +3140,7 @@
             </w:tcBorders>
             <w:shd w:fill="auto" w:val="clear"/>
             <w:tcMar>
-              <w:left w:w="48" w:type="dxa"/>
+              <w:left w:w="45" w:type="dxa"/>
             </w:tcMar>
           </w:tcPr>
           <w:p>
@@ -3159,64 +3165,67 @@
             </w:tcBorders>
             <w:shd w:fill="auto" w:val="clear"/>
             <w:tcMar>
-              <w:left w:w="48" w:type="dxa"/>
-            </w:tcMar>
-          </w:tcPr>
-          <w:p>
-            <w:pPr>
-              <w:pStyle w:val="TableContents"/>
-              <w:rPr/>
-            </w:pPr>
-            <w:r>
-              <w:rPr/>
-            </w:r>
-          </w:p>
-        </w:tc>
-        <w:tc>
-          <w:tcPr>
-            <w:tcW w:w="1170" w:type="dxa"/>
-            <w:tcBorders>
-              <w:top w:val="single" w:sz="2" w:space="0" w:color="000001"/>
-              <w:left w:val="single" w:sz="2" w:space="0" w:color="000001"/>
-              <w:bottom w:val="single" w:sz="2" w:space="0" w:color="000001"/>
-              <w:insideH w:val="single" w:sz="2" w:space="0" w:color="000001"/>
-            </w:tcBorders>
-            <w:shd w:fill="auto" w:val="clear"/>
-            <w:tcMar>
-              <w:left w:w="48" w:type="dxa"/>
-            </w:tcMar>
-          </w:tcPr>
-          <w:p>
-            <w:pPr>
-              <w:pStyle w:val="TableContents"/>
-              <w:rPr/>
-            </w:pPr>
-            <w:r>
-              <w:rPr/>
-            </w:r>
-          </w:p>
-        </w:tc>
-        <w:tc>
-          <w:tcPr>
-            <w:tcW w:w="1170" w:type="dxa"/>
-            <w:tcBorders>
-              <w:top w:val="single" w:sz="2" w:space="0" w:color="000001"/>
-              <w:left w:val="single" w:sz="2" w:space="0" w:color="000001"/>
-              <w:bottom w:val="single" w:sz="2" w:space="0" w:color="000001"/>
-              <w:insideH w:val="single" w:sz="2" w:space="0" w:color="000001"/>
-            </w:tcBorders>
-            <w:shd w:fill="auto" w:val="clear"/>
-            <w:tcMar>
-              <w:left w:w="48" w:type="dxa"/>
-            </w:tcMar>
-          </w:tcPr>
-          <w:p>
-            <w:pPr>
-              <w:pStyle w:val="TableContents"/>
-              <w:rPr/>
-            </w:pPr>
-            <w:r>
-              <w:rPr/>
+              <w:left w:w="45" w:type="dxa"/>
+            </w:tcMar>
+          </w:tcPr>
+          <w:p>
+            <w:pPr>
+              <w:pStyle w:val="TableContents"/>
+              <w:rPr/>
+            </w:pPr>
+            <w:r>
+              <w:rPr/>
+              <w:t>97.63</w:t>
+            </w:r>
+          </w:p>
+        </w:tc>
+        <w:tc>
+          <w:tcPr>
+            <w:tcW w:w="1170" w:type="dxa"/>
+            <w:tcBorders>
+              <w:top w:val="single" w:sz="2" w:space="0" w:color="000001"/>
+              <w:left w:val="single" w:sz="2" w:space="0" w:color="000001"/>
+              <w:bottom w:val="single" w:sz="2" w:space="0" w:color="000001"/>
+              <w:insideH w:val="single" w:sz="2" w:space="0" w:color="000001"/>
+            </w:tcBorders>
+            <w:shd w:fill="auto" w:val="clear"/>
+            <w:tcMar>
+              <w:left w:w="45" w:type="dxa"/>
+            </w:tcMar>
+          </w:tcPr>
+          <w:p>
+            <w:pPr>
+              <w:pStyle w:val="TableContents"/>
+              <w:rPr/>
+            </w:pPr>
+            <w:r>
+              <w:rPr/>
+              <w:t>97.26</w:t>
+            </w:r>
+          </w:p>
+        </w:tc>
+        <w:tc>
+          <w:tcPr>
+            <w:tcW w:w="1170" w:type="dxa"/>
+            <w:tcBorders>
+              <w:top w:val="single" w:sz="2" w:space="0" w:color="000001"/>
+              <w:left w:val="single" w:sz="2" w:space="0" w:color="000001"/>
+              <w:bottom w:val="single" w:sz="2" w:space="0" w:color="000001"/>
+              <w:insideH w:val="single" w:sz="2" w:space="0" w:color="000001"/>
+            </w:tcBorders>
+            <w:shd w:fill="auto" w:val="clear"/>
+            <w:tcMar>
+              <w:left w:w="45" w:type="dxa"/>
+            </w:tcMar>
+          </w:tcPr>
+          <w:p>
+            <w:pPr>
+              <w:pStyle w:val="TableContents"/>
+              <w:rPr/>
+            </w:pPr>
+            <w:r>
+              <w:rPr/>
+              <w:t>1.47</w:t>
             </w:r>
           </w:p>
         </w:tc>
@@ -3233,16 +3242,17 @@
             </w:tcBorders>
             <w:shd w:fill="auto" w:val="clear"/>
             <w:tcMar>
-              <w:left w:w="48" w:type="dxa"/>
-            </w:tcMar>
-          </w:tcPr>
-          <w:p>
-            <w:pPr>
-              <w:pStyle w:val="TableContents"/>
-              <w:rPr/>
-            </w:pPr>
-            <w:r>
-              <w:rPr/>
+              <w:left w:w="45" w:type="dxa"/>
+            </w:tcMar>
+          </w:tcPr>
+          <w:p>
+            <w:pPr>
+              <w:pStyle w:val="TableContents"/>
+              <w:rPr/>
+            </w:pPr>
+            <w:r>
+              <w:rPr/>
+              <w:t>697745</w:t>
             </w:r>
           </w:p>
         </w:tc>
@@ -3260,7 +3270,7 @@
             </w:tcBorders>
             <w:shd w:fill="auto" w:val="clear"/>
             <w:tcMar>
-              <w:left w:w="48" w:type="dxa"/>
+              <w:left w:w="45" w:type="dxa"/>
             </w:tcMar>
           </w:tcPr>
           <w:p>
@@ -3285,7 +3295,7 @@
             </w:tcBorders>
             <w:shd w:fill="auto" w:val="clear"/>
             <w:tcMar>
-              <w:left w:w="48" w:type="dxa"/>
+              <w:left w:w="45" w:type="dxa"/>
             </w:tcMar>
           </w:tcPr>
           <w:p>
@@ -3310,7 +3320,7 @@
             </w:tcBorders>
             <w:shd w:fill="auto" w:val="clear"/>
             <w:tcMar>
-              <w:left w:w="48" w:type="dxa"/>
+              <w:left w:w="45" w:type="dxa"/>
             </w:tcMar>
           </w:tcPr>
           <w:p>
@@ -3335,7 +3345,7 @@
             </w:tcBorders>
             <w:shd w:fill="auto" w:val="clear"/>
             <w:tcMar>
-              <w:left w:w="48" w:type="dxa"/>
+              <w:left w:w="45" w:type="dxa"/>
             </w:tcMar>
           </w:tcPr>
           <w:p>
@@ -3360,55 +3370,55 @@
             </w:tcBorders>
             <w:shd w:fill="auto" w:val="clear"/>
             <w:tcMar>
-              <w:left w:w="48" w:type="dxa"/>
-            </w:tcMar>
-          </w:tcPr>
-          <w:p>
-            <w:pPr>
-              <w:pStyle w:val="TableContents"/>
-              <w:rPr/>
-            </w:pPr>
-            <w:r>
-              <w:rPr/>
-            </w:r>
-          </w:p>
-        </w:tc>
-        <w:tc>
-          <w:tcPr>
-            <w:tcW w:w="1170" w:type="dxa"/>
-            <w:tcBorders>
-              <w:top w:val="single" w:sz="2" w:space="0" w:color="000001"/>
-              <w:left w:val="single" w:sz="2" w:space="0" w:color="000001"/>
-              <w:bottom w:val="single" w:sz="2" w:space="0" w:color="000001"/>
-              <w:insideH w:val="single" w:sz="2" w:space="0" w:color="000001"/>
-            </w:tcBorders>
-            <w:shd w:fill="auto" w:val="clear"/>
-            <w:tcMar>
-              <w:left w:w="48" w:type="dxa"/>
-            </w:tcMar>
-          </w:tcPr>
-          <w:p>
-            <w:pPr>
-              <w:pStyle w:val="TableContents"/>
-              <w:rPr/>
-            </w:pPr>
-            <w:r>
-              <w:rPr/>
-            </w:r>
-          </w:p>
-        </w:tc>
-        <w:tc>
-          <w:tcPr>
-            <w:tcW w:w="1170" w:type="dxa"/>
-            <w:tcBorders>
-              <w:top w:val="single" w:sz="2" w:space="0" w:color="000001"/>
-              <w:left w:val="single" w:sz="2" w:space="0" w:color="000001"/>
-              <w:bottom w:val="single" w:sz="2" w:space="0" w:color="000001"/>
-              <w:insideH w:val="single" w:sz="2" w:space="0" w:color="000001"/>
-            </w:tcBorders>
-            <w:shd w:fill="auto" w:val="clear"/>
-            <w:tcMar>
-              <w:left w:w="48" w:type="dxa"/>
+              <w:left w:w="45" w:type="dxa"/>
+            </w:tcMar>
+          </w:tcPr>
+          <w:p>
+            <w:pPr>
+              <w:pStyle w:val="TableContents"/>
+              <w:rPr/>
+            </w:pPr>
+            <w:r>
+              <w:rPr/>
+            </w:r>
+          </w:p>
+        </w:tc>
+        <w:tc>
+          <w:tcPr>
+            <w:tcW w:w="1170" w:type="dxa"/>
+            <w:tcBorders>
+              <w:top w:val="single" w:sz="2" w:space="0" w:color="000001"/>
+              <w:left w:val="single" w:sz="2" w:space="0" w:color="000001"/>
+              <w:bottom w:val="single" w:sz="2" w:space="0" w:color="000001"/>
+              <w:insideH w:val="single" w:sz="2" w:space="0" w:color="000001"/>
+            </w:tcBorders>
+            <w:shd w:fill="auto" w:val="clear"/>
+            <w:tcMar>
+              <w:left w:w="45" w:type="dxa"/>
+            </w:tcMar>
+          </w:tcPr>
+          <w:p>
+            <w:pPr>
+              <w:pStyle w:val="TableContents"/>
+              <w:rPr/>
+            </w:pPr>
+            <w:r>
+              <w:rPr/>
+            </w:r>
+          </w:p>
+        </w:tc>
+        <w:tc>
+          <w:tcPr>
+            <w:tcW w:w="1170" w:type="dxa"/>
+            <w:tcBorders>
+              <w:top w:val="single" w:sz="2" w:space="0" w:color="000001"/>
+              <w:left w:val="single" w:sz="2" w:space="0" w:color="000001"/>
+              <w:bottom w:val="single" w:sz="2" w:space="0" w:color="000001"/>
+              <w:insideH w:val="single" w:sz="2" w:space="0" w:color="000001"/>
+            </w:tcBorders>
+            <w:shd w:fill="auto" w:val="clear"/>
+            <w:tcMar>
+              <w:left w:w="45" w:type="dxa"/>
             </w:tcMar>
           </w:tcPr>
           <w:p>
@@ -3434,7 +3444,7 @@
             </w:tcBorders>
             <w:shd w:fill="auto" w:val="clear"/>
             <w:tcMar>
-              <w:left w:w="48" w:type="dxa"/>
+              <w:left w:w="45" w:type="dxa"/>
             </w:tcMar>
           </w:tcPr>
           <w:p>
@@ -3546,7 +3556,7 @@
       <w:tblPr>
         <w:tblW w:w="9360" w:type="dxa"/>
         <w:jc w:val="left"/>
-        <w:tblInd w:w="50" w:type="dxa"/>
+        <w:tblInd w:w="47" w:type="dxa"/>
         <w:tblBorders>
           <w:top w:val="single" w:sz="2" w:space="0" w:color="000001"/>
           <w:left w:val="single" w:sz="2" w:space="0" w:color="000001"/>
@@ -3555,7 +3565,7 @@
         </w:tblBorders>
         <w:tblCellMar>
           <w:top w:w="55" w:type="dxa"/>
-          <w:left w:w="48" w:type="dxa"/>
+          <w:left w:w="45" w:type="dxa"/>
           <w:bottom w:w="55" w:type="dxa"/>
           <w:right w:w="55" w:type="dxa"/>
         </w:tblCellMar>
@@ -3583,7 +3593,7 @@
             </w:tcBorders>
             <w:shd w:fill="auto" w:val="clear"/>
             <w:tcMar>
-              <w:left w:w="48" w:type="dxa"/>
+              <w:left w:w="45" w:type="dxa"/>
             </w:tcMar>
           </w:tcPr>
           <w:p>
@@ -3608,7 +3618,7 @@
             </w:tcBorders>
             <w:shd w:fill="auto" w:val="clear"/>
             <w:tcMar>
-              <w:left w:w="48" w:type="dxa"/>
+              <w:left w:w="45" w:type="dxa"/>
             </w:tcMar>
           </w:tcPr>
           <w:p>
@@ -3633,7 +3643,7 @@
             </w:tcBorders>
             <w:shd w:fill="auto" w:val="clear"/>
             <w:tcMar>
-              <w:left w:w="48" w:type="dxa"/>
+              <w:left w:w="45" w:type="dxa"/>
             </w:tcMar>
           </w:tcPr>
           <w:p>
@@ -3658,7 +3668,7 @@
             </w:tcBorders>
             <w:shd w:fill="auto" w:val="clear"/>
             <w:tcMar>
-              <w:left w:w="48" w:type="dxa"/>
+              <w:left w:w="45" w:type="dxa"/>
             </w:tcMar>
           </w:tcPr>
           <w:p>
@@ -3683,7 +3693,7 @@
             </w:tcBorders>
             <w:shd w:fill="auto" w:val="clear"/>
             <w:tcMar>
-              <w:left w:w="48" w:type="dxa"/>
+              <w:left w:w="45" w:type="dxa"/>
             </w:tcMar>
           </w:tcPr>
           <w:p>
@@ -3708,7 +3718,7 @@
             </w:tcBorders>
             <w:shd w:fill="auto" w:val="clear"/>
             <w:tcMar>
-              <w:left w:w="48" w:type="dxa"/>
+              <w:left w:w="45" w:type="dxa"/>
             </w:tcMar>
           </w:tcPr>
           <w:p>
@@ -3733,7 +3743,7 @@
             </w:tcBorders>
             <w:shd w:fill="auto" w:val="clear"/>
             <w:tcMar>
-              <w:left w:w="48" w:type="dxa"/>
+              <w:left w:w="45" w:type="dxa"/>
             </w:tcMar>
           </w:tcPr>
           <w:p>
@@ -3760,7 +3770,7 @@
             </w:tcBorders>
             <w:shd w:fill="auto" w:val="clear"/>
             <w:tcMar>
-              <w:left w:w="48" w:type="dxa"/>
+              <w:left w:w="45" w:type="dxa"/>
             </w:tcMar>
           </w:tcPr>
           <w:p>
@@ -3788,7 +3798,7 @@
             </w:tcBorders>
             <w:shd w:fill="auto" w:val="clear"/>
             <w:tcMar>
-              <w:left w:w="48" w:type="dxa"/>
+              <w:left w:w="45" w:type="dxa"/>
             </w:tcMar>
           </w:tcPr>
           <w:p>
@@ -3813,7 +3823,7 @@
             </w:tcBorders>
             <w:shd w:fill="auto" w:val="clear"/>
             <w:tcMar>
-              <w:left w:w="48" w:type="dxa"/>
+              <w:left w:w="45" w:type="dxa"/>
             </w:tcMar>
           </w:tcPr>
           <w:p>
@@ -3838,7 +3848,7 @@
             </w:tcBorders>
             <w:shd w:fill="auto" w:val="clear"/>
             <w:tcMar>
-              <w:left w:w="48" w:type="dxa"/>
+              <w:left w:w="45" w:type="dxa"/>
             </w:tcMar>
           </w:tcPr>
           <w:p>
@@ -3863,7 +3873,7 @@
             </w:tcBorders>
             <w:shd w:fill="auto" w:val="clear"/>
             <w:tcMar>
-              <w:left w:w="48" w:type="dxa"/>
+              <w:left w:w="45" w:type="dxa"/>
             </w:tcMar>
           </w:tcPr>
           <w:p>
@@ -3888,7 +3898,7 @@
             </w:tcBorders>
             <w:shd w:fill="auto" w:val="clear"/>
             <w:tcMar>
-              <w:left w:w="48" w:type="dxa"/>
+              <w:left w:w="45" w:type="dxa"/>
             </w:tcMar>
           </w:tcPr>
           <w:p>
@@ -3913,7 +3923,7 @@
             </w:tcBorders>
             <w:shd w:fill="auto" w:val="clear"/>
             <w:tcMar>
-              <w:left w:w="48" w:type="dxa"/>
+              <w:left w:w="45" w:type="dxa"/>
             </w:tcMar>
           </w:tcPr>
           <w:p>
@@ -3938,16 +3948,17 @@
             </w:tcBorders>
             <w:shd w:fill="auto" w:val="clear"/>
             <w:tcMar>
-              <w:left w:w="48" w:type="dxa"/>
-            </w:tcMar>
-          </w:tcPr>
-          <w:p>
-            <w:pPr>
-              <w:pStyle w:val="TableContents"/>
-              <w:rPr/>
-            </w:pPr>
-            <w:r>
-              <w:rPr/>
+              <w:left w:w="45" w:type="dxa"/>
+            </w:tcMar>
+          </w:tcPr>
+          <w:p>
+            <w:pPr>
+              <w:pStyle w:val="TableContents"/>
+              <w:rPr/>
+            </w:pPr>
+            <w:r>
+              <w:rPr/>
+              <w:t>1.189</w:t>
             </w:r>
           </w:p>
         </w:tc>
@@ -3964,16 +3975,17 @@
             </w:tcBorders>
             <w:shd w:fill="auto" w:val="clear"/>
             <w:tcMar>
-              <w:left w:w="48" w:type="dxa"/>
-            </w:tcMar>
-          </w:tcPr>
-          <w:p>
-            <w:pPr>
-              <w:pStyle w:val="TableContents"/>
-              <w:rPr/>
-            </w:pPr>
-            <w:r>
-              <w:rPr/>
+              <w:left w:w="45" w:type="dxa"/>
+            </w:tcMar>
+          </w:tcPr>
+          <w:p>
+            <w:pPr>
+              <w:pStyle w:val="TableContents"/>
+              <w:rPr/>
+            </w:pPr>
+            <w:r>
+              <w:rPr/>
+              <w:t>14440</w:t>
             </w:r>
           </w:p>
         </w:tc>
@@ -3991,7 +4003,7 @@
             </w:tcBorders>
             <w:shd w:fill="auto" w:val="clear"/>
             <w:tcMar>
-              <w:left w:w="48" w:type="dxa"/>
+              <w:left w:w="45" w:type="dxa"/>
             </w:tcMar>
           </w:tcPr>
           <w:p>
@@ -4016,7 +4028,7 @@
             </w:tcBorders>
             <w:shd w:fill="auto" w:val="clear"/>
             <w:tcMar>
-              <w:left w:w="48" w:type="dxa"/>
+              <w:left w:w="45" w:type="dxa"/>
             </w:tcMar>
           </w:tcPr>
           <w:p>
@@ -4041,7 +4053,7 @@
             </w:tcBorders>
             <w:shd w:fill="auto" w:val="clear"/>
             <w:tcMar>
-              <w:left w:w="48" w:type="dxa"/>
+              <w:left w:w="45" w:type="dxa"/>
             </w:tcMar>
           </w:tcPr>
           <w:p>
@@ -4066,7 +4078,7 @@
             </w:tcBorders>
             <w:shd w:fill="auto" w:val="clear"/>
             <w:tcMar>
-              <w:left w:w="48" w:type="dxa"/>
+              <w:left w:w="45" w:type="dxa"/>
             </w:tcMar>
           </w:tcPr>
           <w:p>
@@ -4091,55 +4103,55 @@
             </w:tcBorders>
             <w:shd w:fill="auto" w:val="clear"/>
             <w:tcMar>
-              <w:left w:w="48" w:type="dxa"/>
-            </w:tcMar>
-          </w:tcPr>
-          <w:p>
-            <w:pPr>
-              <w:pStyle w:val="TableContents"/>
-              <w:rPr/>
-            </w:pPr>
-            <w:r>
-              <w:rPr/>
-            </w:r>
-          </w:p>
-        </w:tc>
-        <w:tc>
-          <w:tcPr>
-            <w:tcW w:w="1170" w:type="dxa"/>
-            <w:tcBorders>
-              <w:top w:val="single" w:sz="2" w:space="0" w:color="000001"/>
-              <w:left w:val="single" w:sz="2" w:space="0" w:color="000001"/>
-              <w:bottom w:val="single" w:sz="2" w:space="0" w:color="000001"/>
-              <w:insideH w:val="single" w:sz="2" w:space="0" w:color="000001"/>
-            </w:tcBorders>
-            <w:shd w:fill="auto" w:val="clear"/>
-            <w:tcMar>
-              <w:left w:w="48" w:type="dxa"/>
-            </w:tcMar>
-          </w:tcPr>
-          <w:p>
-            <w:pPr>
-              <w:pStyle w:val="TableContents"/>
-              <w:rPr/>
-            </w:pPr>
-            <w:r>
-              <w:rPr/>
-            </w:r>
-          </w:p>
-        </w:tc>
-        <w:tc>
-          <w:tcPr>
-            <w:tcW w:w="1170" w:type="dxa"/>
-            <w:tcBorders>
-              <w:top w:val="single" w:sz="2" w:space="0" w:color="000001"/>
-              <w:left w:val="single" w:sz="2" w:space="0" w:color="000001"/>
-              <w:bottom w:val="single" w:sz="2" w:space="0" w:color="000001"/>
-              <w:insideH w:val="single" w:sz="2" w:space="0" w:color="000001"/>
-            </w:tcBorders>
-            <w:shd w:fill="auto" w:val="clear"/>
-            <w:tcMar>
-              <w:left w:w="48" w:type="dxa"/>
+              <w:left w:w="45" w:type="dxa"/>
+            </w:tcMar>
+          </w:tcPr>
+          <w:p>
+            <w:pPr>
+              <w:pStyle w:val="TableContents"/>
+              <w:rPr/>
+            </w:pPr>
+            <w:r>
+              <w:rPr/>
+            </w:r>
+          </w:p>
+        </w:tc>
+        <w:tc>
+          <w:tcPr>
+            <w:tcW w:w="1170" w:type="dxa"/>
+            <w:tcBorders>
+              <w:top w:val="single" w:sz="2" w:space="0" w:color="000001"/>
+              <w:left w:val="single" w:sz="2" w:space="0" w:color="000001"/>
+              <w:bottom w:val="single" w:sz="2" w:space="0" w:color="000001"/>
+              <w:insideH w:val="single" w:sz="2" w:space="0" w:color="000001"/>
+            </w:tcBorders>
+            <w:shd w:fill="auto" w:val="clear"/>
+            <w:tcMar>
+              <w:left w:w="45" w:type="dxa"/>
+            </w:tcMar>
+          </w:tcPr>
+          <w:p>
+            <w:pPr>
+              <w:pStyle w:val="TableContents"/>
+              <w:rPr/>
+            </w:pPr>
+            <w:r>
+              <w:rPr/>
+            </w:r>
+          </w:p>
+        </w:tc>
+        <w:tc>
+          <w:tcPr>
+            <w:tcW w:w="1170" w:type="dxa"/>
+            <w:tcBorders>
+              <w:top w:val="single" w:sz="2" w:space="0" w:color="000001"/>
+              <w:left w:val="single" w:sz="2" w:space="0" w:color="000001"/>
+              <w:bottom w:val="single" w:sz="2" w:space="0" w:color="000001"/>
+              <w:insideH w:val="single" w:sz="2" w:space="0" w:color="000001"/>
+            </w:tcBorders>
+            <w:shd w:fill="auto" w:val="clear"/>
+            <w:tcMar>
+              <w:left w:w="45" w:type="dxa"/>
             </w:tcMar>
           </w:tcPr>
           <w:p>
@@ -4165,7 +4177,7 @@
             </w:tcBorders>
             <w:shd w:fill="auto" w:val="clear"/>
             <w:tcMar>
-              <w:left w:w="48" w:type="dxa"/>
+              <w:left w:w="45" w:type="dxa"/>
             </w:tcMar>
           </w:tcPr>
           <w:p>
@@ -4192,7 +4204,7 @@
             </w:tcBorders>
             <w:shd w:fill="auto" w:val="clear"/>
             <w:tcMar>
-              <w:left w:w="48" w:type="dxa"/>
+              <w:left w:w="45" w:type="dxa"/>
             </w:tcMar>
           </w:tcPr>
           <w:p>
@@ -4217,7 +4229,7 @@
             </w:tcBorders>
             <w:shd w:fill="auto" w:val="clear"/>
             <w:tcMar>
-              <w:left w:w="48" w:type="dxa"/>
+              <w:left w:w="45" w:type="dxa"/>
             </w:tcMar>
           </w:tcPr>
           <w:p>
@@ -4242,7 +4254,7 @@
             </w:tcBorders>
             <w:shd w:fill="auto" w:val="clear"/>
             <w:tcMar>
-              <w:left w:w="48" w:type="dxa"/>
+              <w:left w:w="45" w:type="dxa"/>
             </w:tcMar>
           </w:tcPr>
           <w:p>
@@ -4267,7 +4279,7 @@
             </w:tcBorders>
             <w:shd w:fill="auto" w:val="clear"/>
             <w:tcMar>
-              <w:left w:w="48" w:type="dxa"/>
+              <w:left w:w="45" w:type="dxa"/>
             </w:tcMar>
           </w:tcPr>
           <w:p>
@@ -4292,55 +4304,55 @@
             </w:tcBorders>
             <w:shd w:fill="auto" w:val="clear"/>
             <w:tcMar>
-              <w:left w:w="48" w:type="dxa"/>
-            </w:tcMar>
-          </w:tcPr>
-          <w:p>
-            <w:pPr>
-              <w:pStyle w:val="TableContents"/>
-              <w:rPr/>
-            </w:pPr>
-            <w:r>
-              <w:rPr/>
-            </w:r>
-          </w:p>
-        </w:tc>
-        <w:tc>
-          <w:tcPr>
-            <w:tcW w:w="1170" w:type="dxa"/>
-            <w:tcBorders>
-              <w:top w:val="single" w:sz="2" w:space="0" w:color="000001"/>
-              <w:left w:val="single" w:sz="2" w:space="0" w:color="000001"/>
-              <w:bottom w:val="single" w:sz="2" w:space="0" w:color="000001"/>
-              <w:insideH w:val="single" w:sz="2" w:space="0" w:color="000001"/>
-            </w:tcBorders>
-            <w:shd w:fill="auto" w:val="clear"/>
-            <w:tcMar>
-              <w:left w:w="48" w:type="dxa"/>
-            </w:tcMar>
-          </w:tcPr>
-          <w:p>
-            <w:pPr>
-              <w:pStyle w:val="TableContents"/>
-              <w:rPr/>
-            </w:pPr>
-            <w:r>
-              <w:rPr/>
-            </w:r>
-          </w:p>
-        </w:tc>
-        <w:tc>
-          <w:tcPr>
-            <w:tcW w:w="1170" w:type="dxa"/>
-            <w:tcBorders>
-              <w:top w:val="single" w:sz="2" w:space="0" w:color="000001"/>
-              <w:left w:val="single" w:sz="2" w:space="0" w:color="000001"/>
-              <w:bottom w:val="single" w:sz="2" w:space="0" w:color="000001"/>
-              <w:insideH w:val="single" w:sz="2" w:space="0" w:color="000001"/>
-            </w:tcBorders>
-            <w:shd w:fill="auto" w:val="clear"/>
-            <w:tcMar>
-              <w:left w:w="48" w:type="dxa"/>
+              <w:left w:w="45" w:type="dxa"/>
+            </w:tcMar>
+          </w:tcPr>
+          <w:p>
+            <w:pPr>
+              <w:pStyle w:val="TableContents"/>
+              <w:rPr/>
+            </w:pPr>
+            <w:r>
+              <w:rPr/>
+            </w:r>
+          </w:p>
+        </w:tc>
+        <w:tc>
+          <w:tcPr>
+            <w:tcW w:w="1170" w:type="dxa"/>
+            <w:tcBorders>
+              <w:top w:val="single" w:sz="2" w:space="0" w:color="000001"/>
+              <w:left w:val="single" w:sz="2" w:space="0" w:color="000001"/>
+              <w:bottom w:val="single" w:sz="2" w:space="0" w:color="000001"/>
+              <w:insideH w:val="single" w:sz="2" w:space="0" w:color="000001"/>
+            </w:tcBorders>
+            <w:shd w:fill="auto" w:val="clear"/>
+            <w:tcMar>
+              <w:left w:w="45" w:type="dxa"/>
+            </w:tcMar>
+          </w:tcPr>
+          <w:p>
+            <w:pPr>
+              <w:pStyle w:val="TableContents"/>
+              <w:rPr/>
+            </w:pPr>
+            <w:r>
+              <w:rPr/>
+            </w:r>
+          </w:p>
+        </w:tc>
+        <w:tc>
+          <w:tcPr>
+            <w:tcW w:w="1170" w:type="dxa"/>
+            <w:tcBorders>
+              <w:top w:val="single" w:sz="2" w:space="0" w:color="000001"/>
+              <w:left w:val="single" w:sz="2" w:space="0" w:color="000001"/>
+              <w:bottom w:val="single" w:sz="2" w:space="0" w:color="000001"/>
+              <w:insideH w:val="single" w:sz="2" w:space="0" w:color="000001"/>
+            </w:tcBorders>
+            <w:shd w:fill="auto" w:val="clear"/>
+            <w:tcMar>
+              <w:left w:w="45" w:type="dxa"/>
             </w:tcMar>
           </w:tcPr>
           <w:p>
@@ -4366,7 +4378,7 @@
             </w:tcBorders>
             <w:shd w:fill="auto" w:val="clear"/>
             <w:tcMar>
-              <w:left w:w="48" w:type="dxa"/>
+              <w:left w:w="45" w:type="dxa"/>
             </w:tcMar>
           </w:tcPr>
           <w:p>
@@ -4393,7 +4405,7 @@
             </w:tcBorders>
             <w:shd w:fill="auto" w:val="clear"/>
             <w:tcMar>
-              <w:left w:w="48" w:type="dxa"/>
+              <w:left w:w="45" w:type="dxa"/>
             </w:tcMar>
           </w:tcPr>
           <w:p>
@@ -4418,7 +4430,7 @@
             </w:tcBorders>
             <w:shd w:fill="auto" w:val="clear"/>
             <w:tcMar>
-              <w:left w:w="48" w:type="dxa"/>
+              <w:left w:w="45" w:type="dxa"/>
             </w:tcMar>
           </w:tcPr>
           <w:p>
@@ -4443,7 +4455,7 @@
             </w:tcBorders>
             <w:shd w:fill="auto" w:val="clear"/>
             <w:tcMar>
-              <w:left w:w="48" w:type="dxa"/>
+              <w:left w:w="45" w:type="dxa"/>
             </w:tcMar>
           </w:tcPr>
           <w:p>
@@ -4468,7 +4480,7 @@
             </w:tcBorders>
             <w:shd w:fill="auto" w:val="clear"/>
             <w:tcMar>
-              <w:left w:w="48" w:type="dxa"/>
+              <w:left w:w="45" w:type="dxa"/>
             </w:tcMar>
           </w:tcPr>
           <w:p>
@@ -4493,55 +4505,55 @@
             </w:tcBorders>
             <w:shd w:fill="auto" w:val="clear"/>
             <w:tcMar>
-              <w:left w:w="48" w:type="dxa"/>
-            </w:tcMar>
-          </w:tcPr>
-          <w:p>
-            <w:pPr>
-              <w:pStyle w:val="TableContents"/>
-              <w:rPr/>
-            </w:pPr>
-            <w:r>
-              <w:rPr/>
-            </w:r>
-          </w:p>
-        </w:tc>
-        <w:tc>
-          <w:tcPr>
-            <w:tcW w:w="1170" w:type="dxa"/>
-            <w:tcBorders>
-              <w:top w:val="single" w:sz="2" w:space="0" w:color="000001"/>
-              <w:left w:val="single" w:sz="2" w:space="0" w:color="000001"/>
-              <w:bottom w:val="single" w:sz="2" w:space="0" w:color="000001"/>
-              <w:insideH w:val="single" w:sz="2" w:space="0" w:color="000001"/>
-            </w:tcBorders>
-            <w:shd w:fill="auto" w:val="clear"/>
-            <w:tcMar>
-              <w:left w:w="48" w:type="dxa"/>
-            </w:tcMar>
-          </w:tcPr>
-          <w:p>
-            <w:pPr>
-              <w:pStyle w:val="TableContents"/>
-              <w:rPr/>
-            </w:pPr>
-            <w:r>
-              <w:rPr/>
-            </w:r>
-          </w:p>
-        </w:tc>
-        <w:tc>
-          <w:tcPr>
-            <w:tcW w:w="1170" w:type="dxa"/>
-            <w:tcBorders>
-              <w:top w:val="single" w:sz="2" w:space="0" w:color="000001"/>
-              <w:left w:val="single" w:sz="2" w:space="0" w:color="000001"/>
-              <w:bottom w:val="single" w:sz="2" w:space="0" w:color="000001"/>
-              <w:insideH w:val="single" w:sz="2" w:space="0" w:color="000001"/>
-            </w:tcBorders>
-            <w:shd w:fill="auto" w:val="clear"/>
-            <w:tcMar>
-              <w:left w:w="48" w:type="dxa"/>
+              <w:left w:w="45" w:type="dxa"/>
+            </w:tcMar>
+          </w:tcPr>
+          <w:p>
+            <w:pPr>
+              <w:pStyle w:val="TableContents"/>
+              <w:rPr/>
+            </w:pPr>
+            <w:r>
+              <w:rPr/>
+            </w:r>
+          </w:p>
+        </w:tc>
+        <w:tc>
+          <w:tcPr>
+            <w:tcW w:w="1170" w:type="dxa"/>
+            <w:tcBorders>
+              <w:top w:val="single" w:sz="2" w:space="0" w:color="000001"/>
+              <w:left w:val="single" w:sz="2" w:space="0" w:color="000001"/>
+              <w:bottom w:val="single" w:sz="2" w:space="0" w:color="000001"/>
+              <w:insideH w:val="single" w:sz="2" w:space="0" w:color="000001"/>
+            </w:tcBorders>
+            <w:shd w:fill="auto" w:val="clear"/>
+            <w:tcMar>
+              <w:left w:w="45" w:type="dxa"/>
+            </w:tcMar>
+          </w:tcPr>
+          <w:p>
+            <w:pPr>
+              <w:pStyle w:val="TableContents"/>
+              <w:rPr/>
+            </w:pPr>
+            <w:r>
+              <w:rPr/>
+            </w:r>
+          </w:p>
+        </w:tc>
+        <w:tc>
+          <w:tcPr>
+            <w:tcW w:w="1170" w:type="dxa"/>
+            <w:tcBorders>
+              <w:top w:val="single" w:sz="2" w:space="0" w:color="000001"/>
+              <w:left w:val="single" w:sz="2" w:space="0" w:color="000001"/>
+              <w:bottom w:val="single" w:sz="2" w:space="0" w:color="000001"/>
+              <w:insideH w:val="single" w:sz="2" w:space="0" w:color="000001"/>
+            </w:tcBorders>
+            <w:shd w:fill="auto" w:val="clear"/>
+            <w:tcMar>
+              <w:left w:w="45" w:type="dxa"/>
             </w:tcMar>
           </w:tcPr>
           <w:p>
@@ -4567,7 +4579,7 @@
             </w:tcBorders>
             <w:shd w:fill="auto" w:val="clear"/>
             <w:tcMar>
-              <w:left w:w="48" w:type="dxa"/>
+              <w:left w:w="45" w:type="dxa"/>
             </w:tcMar>
           </w:tcPr>
           <w:p>
@@ -4594,7 +4606,7 @@
             </w:tcBorders>
             <w:shd w:fill="auto" w:val="clear"/>
             <w:tcMar>
-              <w:left w:w="48" w:type="dxa"/>
+              <w:left w:w="45" w:type="dxa"/>
             </w:tcMar>
           </w:tcPr>
           <w:p>
@@ -4619,7 +4631,7 @@
             </w:tcBorders>
             <w:shd w:fill="auto" w:val="clear"/>
             <w:tcMar>
-              <w:left w:w="48" w:type="dxa"/>
+              <w:left w:w="45" w:type="dxa"/>
             </w:tcMar>
           </w:tcPr>
           <w:p>
@@ -4644,7 +4656,7 @@
             </w:tcBorders>
             <w:shd w:fill="auto" w:val="clear"/>
             <w:tcMar>
-              <w:left w:w="48" w:type="dxa"/>
+              <w:left w:w="45" w:type="dxa"/>
             </w:tcMar>
           </w:tcPr>
           <w:p>
@@ -4669,7 +4681,7 @@
             </w:tcBorders>
             <w:shd w:fill="auto" w:val="clear"/>
             <w:tcMar>
-              <w:left w:w="48" w:type="dxa"/>
+              <w:left w:w="45" w:type="dxa"/>
             </w:tcMar>
           </w:tcPr>
           <w:p>
@@ -4694,55 +4706,55 @@
             </w:tcBorders>
             <w:shd w:fill="auto" w:val="clear"/>
             <w:tcMar>
-              <w:left w:w="48" w:type="dxa"/>
-            </w:tcMar>
-          </w:tcPr>
-          <w:p>
-            <w:pPr>
-              <w:pStyle w:val="TableContents"/>
-              <w:rPr/>
-            </w:pPr>
-            <w:r>
-              <w:rPr/>
-            </w:r>
-          </w:p>
-        </w:tc>
-        <w:tc>
-          <w:tcPr>
-            <w:tcW w:w="1170" w:type="dxa"/>
-            <w:tcBorders>
-              <w:top w:val="single" w:sz="2" w:space="0" w:color="000001"/>
-              <w:left w:val="single" w:sz="2" w:space="0" w:color="000001"/>
-              <w:bottom w:val="single" w:sz="2" w:space="0" w:color="000001"/>
-              <w:insideH w:val="single" w:sz="2" w:space="0" w:color="000001"/>
-            </w:tcBorders>
-            <w:shd w:fill="auto" w:val="clear"/>
-            <w:tcMar>
-              <w:left w:w="48" w:type="dxa"/>
-            </w:tcMar>
-          </w:tcPr>
-          <w:p>
-            <w:pPr>
-              <w:pStyle w:val="TableContents"/>
-              <w:rPr/>
-            </w:pPr>
-            <w:r>
-              <w:rPr/>
-            </w:r>
-          </w:p>
-        </w:tc>
-        <w:tc>
-          <w:tcPr>
-            <w:tcW w:w="1170" w:type="dxa"/>
-            <w:tcBorders>
-              <w:top w:val="single" w:sz="2" w:space="0" w:color="000001"/>
-              <w:left w:val="single" w:sz="2" w:space="0" w:color="000001"/>
-              <w:bottom w:val="single" w:sz="2" w:space="0" w:color="000001"/>
-              <w:insideH w:val="single" w:sz="2" w:space="0" w:color="000001"/>
-            </w:tcBorders>
-            <w:shd w:fill="auto" w:val="clear"/>
-            <w:tcMar>
-              <w:left w:w="48" w:type="dxa"/>
+              <w:left w:w="45" w:type="dxa"/>
+            </w:tcMar>
+          </w:tcPr>
+          <w:p>
+            <w:pPr>
+              <w:pStyle w:val="TableContents"/>
+              <w:rPr/>
+            </w:pPr>
+            <w:r>
+              <w:rPr/>
+            </w:r>
+          </w:p>
+        </w:tc>
+        <w:tc>
+          <w:tcPr>
+            <w:tcW w:w="1170" w:type="dxa"/>
+            <w:tcBorders>
+              <w:top w:val="single" w:sz="2" w:space="0" w:color="000001"/>
+              <w:left w:val="single" w:sz="2" w:space="0" w:color="000001"/>
+              <w:bottom w:val="single" w:sz="2" w:space="0" w:color="000001"/>
+              <w:insideH w:val="single" w:sz="2" w:space="0" w:color="000001"/>
+            </w:tcBorders>
+            <w:shd w:fill="auto" w:val="clear"/>
+            <w:tcMar>
+              <w:left w:w="45" w:type="dxa"/>
+            </w:tcMar>
+          </w:tcPr>
+          <w:p>
+            <w:pPr>
+              <w:pStyle w:val="TableContents"/>
+              <w:rPr/>
+            </w:pPr>
+            <w:r>
+              <w:rPr/>
+            </w:r>
+          </w:p>
+        </w:tc>
+        <w:tc>
+          <w:tcPr>
+            <w:tcW w:w="1170" w:type="dxa"/>
+            <w:tcBorders>
+              <w:top w:val="single" w:sz="2" w:space="0" w:color="000001"/>
+              <w:left w:val="single" w:sz="2" w:space="0" w:color="000001"/>
+              <w:bottom w:val="single" w:sz="2" w:space="0" w:color="000001"/>
+              <w:insideH w:val="single" w:sz="2" w:space="0" w:color="000001"/>
+            </w:tcBorders>
+            <w:shd w:fill="auto" w:val="clear"/>
+            <w:tcMar>
+              <w:left w:w="45" w:type="dxa"/>
             </w:tcMar>
           </w:tcPr>
           <w:p>
@@ -4768,7 +4780,7 @@
             </w:tcBorders>
             <w:shd w:fill="auto" w:val="clear"/>
             <w:tcMar>
-              <w:left w:w="48" w:type="dxa"/>
+              <w:left w:w="45" w:type="dxa"/>
             </w:tcMar>
           </w:tcPr>
           <w:p>
@@ -4795,7 +4807,7 @@
             </w:tcBorders>
             <w:shd w:fill="auto" w:val="clear"/>
             <w:tcMar>
-              <w:left w:w="48" w:type="dxa"/>
+              <w:left w:w="45" w:type="dxa"/>
             </w:tcMar>
           </w:tcPr>
           <w:p>
@@ -4820,7 +4832,7 @@
             </w:tcBorders>
             <w:shd w:fill="auto" w:val="clear"/>
             <w:tcMar>
-              <w:left w:w="48" w:type="dxa"/>
+              <w:left w:w="45" w:type="dxa"/>
             </w:tcMar>
           </w:tcPr>
           <w:p>
@@ -4845,7 +4857,7 @@
             </w:tcBorders>
             <w:shd w:fill="auto" w:val="clear"/>
             <w:tcMar>
-              <w:left w:w="48" w:type="dxa"/>
+              <w:left w:w="45" w:type="dxa"/>
             </w:tcMar>
           </w:tcPr>
           <w:p>
@@ -4870,7 +4882,7 @@
             </w:tcBorders>
             <w:shd w:fill="auto" w:val="clear"/>
             <w:tcMar>
-              <w:left w:w="48" w:type="dxa"/>
+              <w:left w:w="45" w:type="dxa"/>
             </w:tcMar>
           </w:tcPr>
           <w:p>
@@ -4895,55 +4907,55 @@
             </w:tcBorders>
             <w:shd w:fill="auto" w:val="clear"/>
             <w:tcMar>
-              <w:left w:w="48" w:type="dxa"/>
-            </w:tcMar>
-          </w:tcPr>
-          <w:p>
-            <w:pPr>
-              <w:pStyle w:val="TableContents"/>
-              <w:rPr/>
-            </w:pPr>
-            <w:r>
-              <w:rPr/>
-            </w:r>
-          </w:p>
-        </w:tc>
-        <w:tc>
-          <w:tcPr>
-            <w:tcW w:w="1170" w:type="dxa"/>
-            <w:tcBorders>
-              <w:top w:val="single" w:sz="2" w:space="0" w:color="000001"/>
-              <w:left w:val="single" w:sz="2" w:space="0" w:color="000001"/>
-              <w:bottom w:val="single" w:sz="2" w:space="0" w:color="000001"/>
-              <w:insideH w:val="single" w:sz="2" w:space="0" w:color="000001"/>
-            </w:tcBorders>
-            <w:shd w:fill="auto" w:val="clear"/>
-            <w:tcMar>
-              <w:left w:w="48" w:type="dxa"/>
-            </w:tcMar>
-          </w:tcPr>
-          <w:p>
-            <w:pPr>
-              <w:pStyle w:val="TableContents"/>
-              <w:rPr/>
-            </w:pPr>
-            <w:r>
-              <w:rPr/>
-            </w:r>
-          </w:p>
-        </w:tc>
-        <w:tc>
-          <w:tcPr>
-            <w:tcW w:w="1170" w:type="dxa"/>
-            <w:tcBorders>
-              <w:top w:val="single" w:sz="2" w:space="0" w:color="000001"/>
-              <w:left w:val="single" w:sz="2" w:space="0" w:color="000001"/>
-              <w:bottom w:val="single" w:sz="2" w:space="0" w:color="000001"/>
-              <w:insideH w:val="single" w:sz="2" w:space="0" w:color="000001"/>
-            </w:tcBorders>
-            <w:shd w:fill="auto" w:val="clear"/>
-            <w:tcMar>
-              <w:left w:w="48" w:type="dxa"/>
+              <w:left w:w="45" w:type="dxa"/>
+            </w:tcMar>
+          </w:tcPr>
+          <w:p>
+            <w:pPr>
+              <w:pStyle w:val="TableContents"/>
+              <w:rPr/>
+            </w:pPr>
+            <w:r>
+              <w:rPr/>
+            </w:r>
+          </w:p>
+        </w:tc>
+        <w:tc>
+          <w:tcPr>
+            <w:tcW w:w="1170" w:type="dxa"/>
+            <w:tcBorders>
+              <w:top w:val="single" w:sz="2" w:space="0" w:color="000001"/>
+              <w:left w:val="single" w:sz="2" w:space="0" w:color="000001"/>
+              <w:bottom w:val="single" w:sz="2" w:space="0" w:color="000001"/>
+              <w:insideH w:val="single" w:sz="2" w:space="0" w:color="000001"/>
+            </w:tcBorders>
+            <w:shd w:fill="auto" w:val="clear"/>
+            <w:tcMar>
+              <w:left w:w="45" w:type="dxa"/>
+            </w:tcMar>
+          </w:tcPr>
+          <w:p>
+            <w:pPr>
+              <w:pStyle w:val="TableContents"/>
+              <w:rPr/>
+            </w:pPr>
+            <w:r>
+              <w:rPr/>
+            </w:r>
+          </w:p>
+        </w:tc>
+        <w:tc>
+          <w:tcPr>
+            <w:tcW w:w="1170" w:type="dxa"/>
+            <w:tcBorders>
+              <w:top w:val="single" w:sz="2" w:space="0" w:color="000001"/>
+              <w:left w:val="single" w:sz="2" w:space="0" w:color="000001"/>
+              <w:bottom w:val="single" w:sz="2" w:space="0" w:color="000001"/>
+              <w:insideH w:val="single" w:sz="2" w:space="0" w:color="000001"/>
+            </w:tcBorders>
+            <w:shd w:fill="auto" w:val="clear"/>
+            <w:tcMar>
+              <w:left w:w="45" w:type="dxa"/>
             </w:tcMar>
           </w:tcPr>
           <w:p>
@@ -4969,7 +4981,7 @@
             </w:tcBorders>
             <w:shd w:fill="auto" w:val="clear"/>
             <w:tcMar>
-              <w:left w:w="48" w:type="dxa"/>
+              <w:left w:w="45" w:type="dxa"/>
             </w:tcMar>
           </w:tcPr>
           <w:p>
@@ -4996,7 +5008,7 @@
             </w:tcBorders>
             <w:shd w:fill="auto" w:val="clear"/>
             <w:tcMar>
-              <w:left w:w="48" w:type="dxa"/>
+              <w:left w:w="45" w:type="dxa"/>
             </w:tcMar>
           </w:tcPr>
           <w:p>
@@ -5021,7 +5033,7 @@
             </w:tcBorders>
             <w:shd w:fill="auto" w:val="clear"/>
             <w:tcMar>
-              <w:left w:w="48" w:type="dxa"/>
+              <w:left w:w="45" w:type="dxa"/>
             </w:tcMar>
           </w:tcPr>
           <w:p>
@@ -5046,7 +5058,7 @@
             </w:tcBorders>
             <w:shd w:fill="auto" w:val="clear"/>
             <w:tcMar>
-              <w:left w:w="48" w:type="dxa"/>
+              <w:left w:w="45" w:type="dxa"/>
             </w:tcMar>
           </w:tcPr>
           <w:p>
@@ -5071,7 +5083,7 @@
             </w:tcBorders>
             <w:shd w:fill="auto" w:val="clear"/>
             <w:tcMar>
-              <w:left w:w="48" w:type="dxa"/>
+              <w:left w:w="45" w:type="dxa"/>
             </w:tcMar>
           </w:tcPr>
           <w:p>
@@ -5096,55 +5108,55 @@
             </w:tcBorders>
             <w:shd w:fill="auto" w:val="clear"/>
             <w:tcMar>
-              <w:left w:w="48" w:type="dxa"/>
-            </w:tcMar>
-          </w:tcPr>
-          <w:p>
-            <w:pPr>
-              <w:pStyle w:val="TableContents"/>
-              <w:rPr/>
-            </w:pPr>
-            <w:r>
-              <w:rPr/>
-            </w:r>
-          </w:p>
-        </w:tc>
-        <w:tc>
-          <w:tcPr>
-            <w:tcW w:w="1170" w:type="dxa"/>
-            <w:tcBorders>
-              <w:top w:val="single" w:sz="2" w:space="0" w:color="000001"/>
-              <w:left w:val="single" w:sz="2" w:space="0" w:color="000001"/>
-              <w:bottom w:val="single" w:sz="2" w:space="0" w:color="000001"/>
-              <w:insideH w:val="single" w:sz="2" w:space="0" w:color="000001"/>
-            </w:tcBorders>
-            <w:shd w:fill="auto" w:val="clear"/>
-            <w:tcMar>
-              <w:left w:w="48" w:type="dxa"/>
-            </w:tcMar>
-          </w:tcPr>
-          <w:p>
-            <w:pPr>
-              <w:pStyle w:val="TableContents"/>
-              <w:rPr/>
-            </w:pPr>
-            <w:r>
-              <w:rPr/>
-            </w:r>
-          </w:p>
-        </w:tc>
-        <w:tc>
-          <w:tcPr>
-            <w:tcW w:w="1170" w:type="dxa"/>
-            <w:tcBorders>
-              <w:top w:val="single" w:sz="2" w:space="0" w:color="000001"/>
-              <w:left w:val="single" w:sz="2" w:space="0" w:color="000001"/>
-              <w:bottom w:val="single" w:sz="2" w:space="0" w:color="000001"/>
-              <w:insideH w:val="single" w:sz="2" w:space="0" w:color="000001"/>
-            </w:tcBorders>
-            <w:shd w:fill="auto" w:val="clear"/>
-            <w:tcMar>
-              <w:left w:w="48" w:type="dxa"/>
+              <w:left w:w="45" w:type="dxa"/>
+            </w:tcMar>
+          </w:tcPr>
+          <w:p>
+            <w:pPr>
+              <w:pStyle w:val="TableContents"/>
+              <w:rPr/>
+            </w:pPr>
+            <w:r>
+              <w:rPr/>
+            </w:r>
+          </w:p>
+        </w:tc>
+        <w:tc>
+          <w:tcPr>
+            <w:tcW w:w="1170" w:type="dxa"/>
+            <w:tcBorders>
+              <w:top w:val="single" w:sz="2" w:space="0" w:color="000001"/>
+              <w:left w:val="single" w:sz="2" w:space="0" w:color="000001"/>
+              <w:bottom w:val="single" w:sz="2" w:space="0" w:color="000001"/>
+              <w:insideH w:val="single" w:sz="2" w:space="0" w:color="000001"/>
+            </w:tcBorders>
+            <w:shd w:fill="auto" w:val="clear"/>
+            <w:tcMar>
+              <w:left w:w="45" w:type="dxa"/>
+            </w:tcMar>
+          </w:tcPr>
+          <w:p>
+            <w:pPr>
+              <w:pStyle w:val="TableContents"/>
+              <w:rPr/>
+            </w:pPr>
+            <w:r>
+              <w:rPr/>
+            </w:r>
+          </w:p>
+        </w:tc>
+        <w:tc>
+          <w:tcPr>
+            <w:tcW w:w="1170" w:type="dxa"/>
+            <w:tcBorders>
+              <w:top w:val="single" w:sz="2" w:space="0" w:color="000001"/>
+              <w:left w:val="single" w:sz="2" w:space="0" w:color="000001"/>
+              <w:bottom w:val="single" w:sz="2" w:space="0" w:color="000001"/>
+              <w:insideH w:val="single" w:sz="2" w:space="0" w:color="000001"/>
+            </w:tcBorders>
+            <w:shd w:fill="auto" w:val="clear"/>
+            <w:tcMar>
+              <w:left w:w="45" w:type="dxa"/>
             </w:tcMar>
           </w:tcPr>
           <w:p>
@@ -5170,7 +5182,7 @@
             </w:tcBorders>
             <w:shd w:fill="auto" w:val="clear"/>
             <w:tcMar>
-              <w:left w:w="48" w:type="dxa"/>
+              <w:left w:w="45" w:type="dxa"/>
             </w:tcMar>
           </w:tcPr>
           <w:p>
@@ -5197,7 +5209,7 @@
             </w:tcBorders>
             <w:shd w:fill="auto" w:val="clear"/>
             <w:tcMar>
-              <w:left w:w="48" w:type="dxa"/>
+              <w:left w:w="45" w:type="dxa"/>
             </w:tcMar>
           </w:tcPr>
           <w:p>
@@ -5222,7 +5234,7 @@
             </w:tcBorders>
             <w:shd w:fill="auto" w:val="clear"/>
             <w:tcMar>
-              <w:left w:w="48" w:type="dxa"/>
+              <w:left w:w="45" w:type="dxa"/>
             </w:tcMar>
           </w:tcPr>
           <w:p>
@@ -5247,7 +5259,7 @@
             </w:tcBorders>
             <w:shd w:fill="auto" w:val="clear"/>
             <w:tcMar>
-              <w:left w:w="48" w:type="dxa"/>
+              <w:left w:w="45" w:type="dxa"/>
             </w:tcMar>
           </w:tcPr>
           <w:p>
@@ -5272,7 +5284,7 @@
             </w:tcBorders>
             <w:shd w:fill="auto" w:val="clear"/>
             <w:tcMar>
-              <w:left w:w="48" w:type="dxa"/>
+              <w:left w:w="45" w:type="dxa"/>
             </w:tcMar>
           </w:tcPr>
           <w:p>
@@ -5297,55 +5309,55 @@
             </w:tcBorders>
             <w:shd w:fill="auto" w:val="clear"/>
             <w:tcMar>
-              <w:left w:w="48" w:type="dxa"/>
-            </w:tcMar>
-          </w:tcPr>
-          <w:p>
-            <w:pPr>
-              <w:pStyle w:val="TableContents"/>
-              <w:rPr/>
-            </w:pPr>
-            <w:r>
-              <w:rPr/>
-            </w:r>
-          </w:p>
-        </w:tc>
-        <w:tc>
-          <w:tcPr>
-            <w:tcW w:w="1170" w:type="dxa"/>
-            <w:tcBorders>
-              <w:top w:val="single" w:sz="2" w:space="0" w:color="000001"/>
-              <w:left w:val="single" w:sz="2" w:space="0" w:color="000001"/>
-              <w:bottom w:val="single" w:sz="2" w:space="0" w:color="000001"/>
-              <w:insideH w:val="single" w:sz="2" w:space="0" w:color="000001"/>
-            </w:tcBorders>
-            <w:shd w:fill="auto" w:val="clear"/>
-            <w:tcMar>
-              <w:left w:w="48" w:type="dxa"/>
-            </w:tcMar>
-          </w:tcPr>
-          <w:p>
-            <w:pPr>
-              <w:pStyle w:val="TableContents"/>
-              <w:rPr/>
-            </w:pPr>
-            <w:r>
-              <w:rPr/>
-            </w:r>
-          </w:p>
-        </w:tc>
-        <w:tc>
-          <w:tcPr>
-            <w:tcW w:w="1170" w:type="dxa"/>
-            <w:tcBorders>
-              <w:top w:val="single" w:sz="2" w:space="0" w:color="000001"/>
-              <w:left w:val="single" w:sz="2" w:space="0" w:color="000001"/>
-              <w:bottom w:val="single" w:sz="2" w:space="0" w:color="000001"/>
-              <w:insideH w:val="single" w:sz="2" w:space="0" w:color="000001"/>
-            </w:tcBorders>
-            <w:shd w:fill="auto" w:val="clear"/>
-            <w:tcMar>
-              <w:left w:w="48" w:type="dxa"/>
+              <w:left w:w="45" w:type="dxa"/>
+            </w:tcMar>
+          </w:tcPr>
+          <w:p>
+            <w:pPr>
+              <w:pStyle w:val="TableContents"/>
+              <w:rPr/>
+            </w:pPr>
+            <w:r>
+              <w:rPr/>
+            </w:r>
+          </w:p>
+        </w:tc>
+        <w:tc>
+          <w:tcPr>
+            <w:tcW w:w="1170" w:type="dxa"/>
+            <w:tcBorders>
+              <w:top w:val="single" w:sz="2" w:space="0" w:color="000001"/>
+              <w:left w:val="single" w:sz="2" w:space="0" w:color="000001"/>
+              <w:bottom w:val="single" w:sz="2" w:space="0" w:color="000001"/>
+              <w:insideH w:val="single" w:sz="2" w:space="0" w:color="000001"/>
+            </w:tcBorders>
+            <w:shd w:fill="auto" w:val="clear"/>
+            <w:tcMar>
+              <w:left w:w="45" w:type="dxa"/>
+            </w:tcMar>
+          </w:tcPr>
+          <w:p>
+            <w:pPr>
+              <w:pStyle w:val="TableContents"/>
+              <w:rPr/>
+            </w:pPr>
+            <w:r>
+              <w:rPr/>
+            </w:r>
+          </w:p>
+        </w:tc>
+        <w:tc>
+          <w:tcPr>
+            <w:tcW w:w="1170" w:type="dxa"/>
+            <w:tcBorders>
+              <w:top w:val="single" w:sz="2" w:space="0" w:color="000001"/>
+              <w:left w:val="single" w:sz="2" w:space="0" w:color="000001"/>
+              <w:bottom w:val="single" w:sz="2" w:space="0" w:color="000001"/>
+              <w:insideH w:val="single" w:sz="2" w:space="0" w:color="000001"/>
+            </w:tcBorders>
+            <w:shd w:fill="auto" w:val="clear"/>
+            <w:tcMar>
+              <w:left w:w="45" w:type="dxa"/>
             </w:tcMar>
           </w:tcPr>
           <w:p>
@@ -5371,7 +5383,7 @@
             </w:tcBorders>
             <w:shd w:fill="auto" w:val="clear"/>
             <w:tcMar>
-              <w:left w:w="48" w:type="dxa"/>
+              <w:left w:w="45" w:type="dxa"/>
             </w:tcMar>
           </w:tcPr>
           <w:p>
@@ -5398,7 +5410,7 @@
             </w:tcBorders>
             <w:shd w:fill="auto" w:val="clear"/>
             <w:tcMar>
-              <w:left w:w="48" w:type="dxa"/>
+              <w:left w:w="45" w:type="dxa"/>
             </w:tcMar>
           </w:tcPr>
           <w:p>
@@ -5423,7 +5435,7 @@
             </w:tcBorders>
             <w:shd w:fill="auto" w:val="clear"/>
             <w:tcMar>
-              <w:left w:w="48" w:type="dxa"/>
+              <w:left w:w="45" w:type="dxa"/>
             </w:tcMar>
           </w:tcPr>
           <w:p>
@@ -5448,7 +5460,7 @@
             </w:tcBorders>
             <w:shd w:fill="auto" w:val="clear"/>
             <w:tcMar>
-              <w:left w:w="48" w:type="dxa"/>
+              <w:left w:w="45" w:type="dxa"/>
             </w:tcMar>
           </w:tcPr>
           <w:p>
@@ -5473,7 +5485,7 @@
             </w:tcBorders>
             <w:shd w:fill="auto" w:val="clear"/>
             <w:tcMar>
-              <w:left w:w="48" w:type="dxa"/>
+              <w:left w:w="45" w:type="dxa"/>
             </w:tcMar>
           </w:tcPr>
           <w:p>
@@ -5498,55 +5510,55 @@
             </w:tcBorders>
             <w:shd w:fill="auto" w:val="clear"/>
             <w:tcMar>
-              <w:left w:w="48" w:type="dxa"/>
-            </w:tcMar>
-          </w:tcPr>
-          <w:p>
-            <w:pPr>
-              <w:pStyle w:val="TableContents"/>
-              <w:rPr/>
-            </w:pPr>
-            <w:r>
-              <w:rPr/>
-            </w:r>
-          </w:p>
-        </w:tc>
-        <w:tc>
-          <w:tcPr>
-            <w:tcW w:w="1170" w:type="dxa"/>
-            <w:tcBorders>
-              <w:top w:val="single" w:sz="2" w:space="0" w:color="000001"/>
-              <w:left w:val="single" w:sz="2" w:space="0" w:color="000001"/>
-              <w:bottom w:val="single" w:sz="2" w:space="0" w:color="000001"/>
-              <w:insideH w:val="single" w:sz="2" w:space="0" w:color="000001"/>
-            </w:tcBorders>
-            <w:shd w:fill="auto" w:val="clear"/>
-            <w:tcMar>
-              <w:left w:w="48" w:type="dxa"/>
-            </w:tcMar>
-          </w:tcPr>
-          <w:p>
-            <w:pPr>
-              <w:pStyle w:val="TableContents"/>
-              <w:rPr/>
-            </w:pPr>
-            <w:r>
-              <w:rPr/>
-            </w:r>
-          </w:p>
-        </w:tc>
-        <w:tc>
-          <w:tcPr>
-            <w:tcW w:w="1170" w:type="dxa"/>
-            <w:tcBorders>
-              <w:top w:val="single" w:sz="2" w:space="0" w:color="000001"/>
-              <w:left w:val="single" w:sz="2" w:space="0" w:color="000001"/>
-              <w:bottom w:val="single" w:sz="2" w:space="0" w:color="000001"/>
-              <w:insideH w:val="single" w:sz="2" w:space="0" w:color="000001"/>
-            </w:tcBorders>
-            <w:shd w:fill="auto" w:val="clear"/>
-            <w:tcMar>
-              <w:left w:w="48" w:type="dxa"/>
+              <w:left w:w="45" w:type="dxa"/>
+            </w:tcMar>
+          </w:tcPr>
+          <w:p>
+            <w:pPr>
+              <w:pStyle w:val="TableContents"/>
+              <w:rPr/>
+            </w:pPr>
+            <w:r>
+              <w:rPr/>
+            </w:r>
+          </w:p>
+        </w:tc>
+        <w:tc>
+          <w:tcPr>
+            <w:tcW w:w="1170" w:type="dxa"/>
+            <w:tcBorders>
+              <w:top w:val="single" w:sz="2" w:space="0" w:color="000001"/>
+              <w:left w:val="single" w:sz="2" w:space="0" w:color="000001"/>
+              <w:bottom w:val="single" w:sz="2" w:space="0" w:color="000001"/>
+              <w:insideH w:val="single" w:sz="2" w:space="0" w:color="000001"/>
+            </w:tcBorders>
+            <w:shd w:fill="auto" w:val="clear"/>
+            <w:tcMar>
+              <w:left w:w="45" w:type="dxa"/>
+            </w:tcMar>
+          </w:tcPr>
+          <w:p>
+            <w:pPr>
+              <w:pStyle w:val="TableContents"/>
+              <w:rPr/>
+            </w:pPr>
+            <w:r>
+              <w:rPr/>
+            </w:r>
+          </w:p>
+        </w:tc>
+        <w:tc>
+          <w:tcPr>
+            <w:tcW w:w="1170" w:type="dxa"/>
+            <w:tcBorders>
+              <w:top w:val="single" w:sz="2" w:space="0" w:color="000001"/>
+              <w:left w:val="single" w:sz="2" w:space="0" w:color="000001"/>
+              <w:bottom w:val="single" w:sz="2" w:space="0" w:color="000001"/>
+              <w:insideH w:val="single" w:sz="2" w:space="0" w:color="000001"/>
+            </w:tcBorders>
+            <w:shd w:fill="auto" w:val="clear"/>
+            <w:tcMar>
+              <w:left w:w="45" w:type="dxa"/>
             </w:tcMar>
           </w:tcPr>
           <w:p>
@@ -5572,7 +5584,7 @@
             </w:tcBorders>
             <w:shd w:fill="auto" w:val="clear"/>
             <w:tcMar>
-              <w:left w:w="48" w:type="dxa"/>
+              <w:left w:w="45" w:type="dxa"/>
             </w:tcMar>
           </w:tcPr>
           <w:p>
@@ -5599,7 +5611,7 @@
             </w:tcBorders>
             <w:shd w:fill="auto" w:val="clear"/>
             <w:tcMar>
-              <w:left w:w="48" w:type="dxa"/>
+              <w:left w:w="45" w:type="dxa"/>
             </w:tcMar>
           </w:tcPr>
           <w:p>
@@ -5624,7 +5636,7 @@
             </w:tcBorders>
             <w:shd w:fill="auto" w:val="clear"/>
             <w:tcMar>
-              <w:left w:w="48" w:type="dxa"/>
+              <w:left w:w="45" w:type="dxa"/>
             </w:tcMar>
           </w:tcPr>
           <w:p>
@@ -5649,7 +5661,7 @@
             </w:tcBorders>
             <w:shd w:fill="auto" w:val="clear"/>
             <w:tcMar>
-              <w:left w:w="48" w:type="dxa"/>
+              <w:left w:w="45" w:type="dxa"/>
             </w:tcMar>
           </w:tcPr>
           <w:p>
@@ -5674,7 +5686,7 @@
             </w:tcBorders>
             <w:shd w:fill="auto" w:val="clear"/>
             <w:tcMar>
-              <w:left w:w="48" w:type="dxa"/>
+              <w:left w:w="45" w:type="dxa"/>
             </w:tcMar>
           </w:tcPr>
           <w:p>
@@ -5699,55 +5711,55 @@
             </w:tcBorders>
             <w:shd w:fill="auto" w:val="clear"/>
             <w:tcMar>
-              <w:left w:w="48" w:type="dxa"/>
-            </w:tcMar>
-          </w:tcPr>
-          <w:p>
-            <w:pPr>
-              <w:pStyle w:val="TableContents"/>
-              <w:rPr/>
-            </w:pPr>
-            <w:r>
-              <w:rPr/>
-            </w:r>
-          </w:p>
-        </w:tc>
-        <w:tc>
-          <w:tcPr>
-            <w:tcW w:w="1170" w:type="dxa"/>
-            <w:tcBorders>
-              <w:top w:val="single" w:sz="2" w:space="0" w:color="000001"/>
-              <w:left w:val="single" w:sz="2" w:space="0" w:color="000001"/>
-              <w:bottom w:val="single" w:sz="2" w:space="0" w:color="000001"/>
-              <w:insideH w:val="single" w:sz="2" w:space="0" w:color="000001"/>
-            </w:tcBorders>
-            <w:shd w:fill="auto" w:val="clear"/>
-            <w:tcMar>
-              <w:left w:w="48" w:type="dxa"/>
-            </w:tcMar>
-          </w:tcPr>
-          <w:p>
-            <w:pPr>
-              <w:pStyle w:val="TableContents"/>
-              <w:rPr/>
-            </w:pPr>
-            <w:r>
-              <w:rPr/>
-            </w:r>
-          </w:p>
-        </w:tc>
-        <w:tc>
-          <w:tcPr>
-            <w:tcW w:w="1170" w:type="dxa"/>
-            <w:tcBorders>
-              <w:top w:val="single" w:sz="2" w:space="0" w:color="000001"/>
-              <w:left w:val="single" w:sz="2" w:space="0" w:color="000001"/>
-              <w:bottom w:val="single" w:sz="2" w:space="0" w:color="000001"/>
-              <w:insideH w:val="single" w:sz="2" w:space="0" w:color="000001"/>
-            </w:tcBorders>
-            <w:shd w:fill="auto" w:val="clear"/>
-            <w:tcMar>
-              <w:left w:w="48" w:type="dxa"/>
+              <w:left w:w="45" w:type="dxa"/>
+            </w:tcMar>
+          </w:tcPr>
+          <w:p>
+            <w:pPr>
+              <w:pStyle w:val="TableContents"/>
+              <w:rPr/>
+            </w:pPr>
+            <w:r>
+              <w:rPr/>
+            </w:r>
+          </w:p>
+        </w:tc>
+        <w:tc>
+          <w:tcPr>
+            <w:tcW w:w="1170" w:type="dxa"/>
+            <w:tcBorders>
+              <w:top w:val="single" w:sz="2" w:space="0" w:color="000001"/>
+              <w:left w:val="single" w:sz="2" w:space="0" w:color="000001"/>
+              <w:bottom w:val="single" w:sz="2" w:space="0" w:color="000001"/>
+              <w:insideH w:val="single" w:sz="2" w:space="0" w:color="000001"/>
+            </w:tcBorders>
+            <w:shd w:fill="auto" w:val="clear"/>
+            <w:tcMar>
+              <w:left w:w="45" w:type="dxa"/>
+            </w:tcMar>
+          </w:tcPr>
+          <w:p>
+            <w:pPr>
+              <w:pStyle w:val="TableContents"/>
+              <w:rPr/>
+            </w:pPr>
+            <w:r>
+              <w:rPr/>
+            </w:r>
+          </w:p>
+        </w:tc>
+        <w:tc>
+          <w:tcPr>
+            <w:tcW w:w="1170" w:type="dxa"/>
+            <w:tcBorders>
+              <w:top w:val="single" w:sz="2" w:space="0" w:color="000001"/>
+              <w:left w:val="single" w:sz="2" w:space="0" w:color="000001"/>
+              <w:bottom w:val="single" w:sz="2" w:space="0" w:color="000001"/>
+              <w:insideH w:val="single" w:sz="2" w:space="0" w:color="000001"/>
+            </w:tcBorders>
+            <w:shd w:fill="auto" w:val="clear"/>
+            <w:tcMar>
+              <w:left w:w="45" w:type="dxa"/>
             </w:tcMar>
           </w:tcPr>
           <w:p>
@@ -5773,7 +5785,7 @@
             </w:tcBorders>
             <w:shd w:fill="auto" w:val="clear"/>
             <w:tcMar>
-              <w:left w:w="48" w:type="dxa"/>
+              <w:left w:w="45" w:type="dxa"/>
             </w:tcMar>
           </w:tcPr>
           <w:p>
@@ -5800,7 +5812,7 @@
             </w:tcBorders>
             <w:shd w:fill="auto" w:val="clear"/>
             <w:tcMar>
-              <w:left w:w="48" w:type="dxa"/>
+              <w:left w:w="45" w:type="dxa"/>
             </w:tcMar>
           </w:tcPr>
           <w:p>
@@ -5825,7 +5837,7 @@
             </w:tcBorders>
             <w:shd w:fill="auto" w:val="clear"/>
             <w:tcMar>
-              <w:left w:w="48" w:type="dxa"/>
+              <w:left w:w="45" w:type="dxa"/>
             </w:tcMar>
           </w:tcPr>
           <w:p>
@@ -5850,7 +5862,7 @@
             </w:tcBorders>
             <w:shd w:fill="auto" w:val="clear"/>
             <w:tcMar>
-              <w:left w:w="48" w:type="dxa"/>
+              <w:left w:w="45" w:type="dxa"/>
             </w:tcMar>
           </w:tcPr>
           <w:p>
@@ -5875,7 +5887,7 @@
             </w:tcBorders>
             <w:shd w:fill="auto" w:val="clear"/>
             <w:tcMar>
-              <w:left w:w="48" w:type="dxa"/>
+              <w:left w:w="45" w:type="dxa"/>
             </w:tcMar>
           </w:tcPr>
           <w:p>
@@ -5900,55 +5912,55 @@
             </w:tcBorders>
             <w:shd w:fill="auto" w:val="clear"/>
             <w:tcMar>
-              <w:left w:w="48" w:type="dxa"/>
-            </w:tcMar>
-          </w:tcPr>
-          <w:p>
-            <w:pPr>
-              <w:pStyle w:val="TableContents"/>
-              <w:rPr/>
-            </w:pPr>
-            <w:r>
-              <w:rPr/>
-            </w:r>
-          </w:p>
-        </w:tc>
-        <w:tc>
-          <w:tcPr>
-            <w:tcW w:w="1170" w:type="dxa"/>
-            <w:tcBorders>
-              <w:top w:val="single" w:sz="2" w:space="0" w:color="000001"/>
-              <w:left w:val="single" w:sz="2" w:space="0" w:color="000001"/>
-              <w:bottom w:val="single" w:sz="2" w:space="0" w:color="000001"/>
-              <w:insideH w:val="single" w:sz="2" w:space="0" w:color="000001"/>
-            </w:tcBorders>
-            <w:shd w:fill="auto" w:val="clear"/>
-            <w:tcMar>
-              <w:left w:w="48" w:type="dxa"/>
-            </w:tcMar>
-          </w:tcPr>
-          <w:p>
-            <w:pPr>
-              <w:pStyle w:val="TableContents"/>
-              <w:rPr/>
-            </w:pPr>
-            <w:r>
-              <w:rPr/>
-            </w:r>
-          </w:p>
-        </w:tc>
-        <w:tc>
-          <w:tcPr>
-            <w:tcW w:w="1170" w:type="dxa"/>
-            <w:tcBorders>
-              <w:top w:val="single" w:sz="2" w:space="0" w:color="000001"/>
-              <w:left w:val="single" w:sz="2" w:space="0" w:color="000001"/>
-              <w:bottom w:val="single" w:sz="2" w:space="0" w:color="000001"/>
-              <w:insideH w:val="single" w:sz="2" w:space="0" w:color="000001"/>
-            </w:tcBorders>
-            <w:shd w:fill="auto" w:val="clear"/>
-            <w:tcMar>
-              <w:left w:w="48" w:type="dxa"/>
+              <w:left w:w="45" w:type="dxa"/>
+            </w:tcMar>
+          </w:tcPr>
+          <w:p>
+            <w:pPr>
+              <w:pStyle w:val="TableContents"/>
+              <w:rPr/>
+            </w:pPr>
+            <w:r>
+              <w:rPr/>
+            </w:r>
+          </w:p>
+        </w:tc>
+        <w:tc>
+          <w:tcPr>
+            <w:tcW w:w="1170" w:type="dxa"/>
+            <w:tcBorders>
+              <w:top w:val="single" w:sz="2" w:space="0" w:color="000001"/>
+              <w:left w:val="single" w:sz="2" w:space="0" w:color="000001"/>
+              <w:bottom w:val="single" w:sz="2" w:space="0" w:color="000001"/>
+              <w:insideH w:val="single" w:sz="2" w:space="0" w:color="000001"/>
+            </w:tcBorders>
+            <w:shd w:fill="auto" w:val="clear"/>
+            <w:tcMar>
+              <w:left w:w="45" w:type="dxa"/>
+            </w:tcMar>
+          </w:tcPr>
+          <w:p>
+            <w:pPr>
+              <w:pStyle w:val="TableContents"/>
+              <w:rPr/>
+            </w:pPr>
+            <w:r>
+              <w:rPr/>
+            </w:r>
+          </w:p>
+        </w:tc>
+        <w:tc>
+          <w:tcPr>
+            <w:tcW w:w="1170" w:type="dxa"/>
+            <w:tcBorders>
+              <w:top w:val="single" w:sz="2" w:space="0" w:color="000001"/>
+              <w:left w:val="single" w:sz="2" w:space="0" w:color="000001"/>
+              <w:bottom w:val="single" w:sz="2" w:space="0" w:color="000001"/>
+              <w:insideH w:val="single" w:sz="2" w:space="0" w:color="000001"/>
+            </w:tcBorders>
+            <w:shd w:fill="auto" w:val="clear"/>
+            <w:tcMar>
+              <w:left w:w="45" w:type="dxa"/>
             </w:tcMar>
           </w:tcPr>
           <w:p>
@@ -5974,7 +5986,7 @@
             </w:tcBorders>
             <w:shd w:fill="auto" w:val="clear"/>
             <w:tcMar>
-              <w:left w:w="48" w:type="dxa"/>
+              <w:left w:w="45" w:type="dxa"/>
             </w:tcMar>
           </w:tcPr>
           <w:p>
@@ -6001,7 +6013,7 @@
             </w:tcBorders>
             <w:shd w:fill="auto" w:val="clear"/>
             <w:tcMar>
-              <w:left w:w="48" w:type="dxa"/>
+              <w:left w:w="45" w:type="dxa"/>
             </w:tcMar>
           </w:tcPr>
           <w:p>
@@ -6026,7 +6038,7 @@
             </w:tcBorders>
             <w:shd w:fill="auto" w:val="clear"/>
             <w:tcMar>
-              <w:left w:w="48" w:type="dxa"/>
+              <w:left w:w="45" w:type="dxa"/>
             </w:tcMar>
           </w:tcPr>
           <w:p>
@@ -6051,7 +6063,7 @@
             </w:tcBorders>
             <w:shd w:fill="auto" w:val="clear"/>
             <w:tcMar>
-              <w:left w:w="48" w:type="dxa"/>
+              <w:left w:w="45" w:type="dxa"/>
             </w:tcMar>
           </w:tcPr>
           <w:p>
@@ -6076,7 +6088,7 @@
             </w:tcBorders>
             <w:shd w:fill="auto" w:val="clear"/>
             <w:tcMar>
-              <w:left w:w="48" w:type="dxa"/>
+              <w:left w:w="45" w:type="dxa"/>
             </w:tcMar>
           </w:tcPr>
           <w:p>
@@ -6101,55 +6113,55 @@
             </w:tcBorders>
             <w:shd w:fill="auto" w:val="clear"/>
             <w:tcMar>
-              <w:left w:w="48" w:type="dxa"/>
-            </w:tcMar>
-          </w:tcPr>
-          <w:p>
-            <w:pPr>
-              <w:pStyle w:val="TableContents"/>
-              <w:rPr/>
-            </w:pPr>
-            <w:r>
-              <w:rPr/>
-            </w:r>
-          </w:p>
-        </w:tc>
-        <w:tc>
-          <w:tcPr>
-            <w:tcW w:w="1170" w:type="dxa"/>
-            <w:tcBorders>
-              <w:top w:val="single" w:sz="2" w:space="0" w:color="000001"/>
-              <w:left w:val="single" w:sz="2" w:space="0" w:color="000001"/>
-              <w:bottom w:val="single" w:sz="2" w:space="0" w:color="000001"/>
-              <w:insideH w:val="single" w:sz="2" w:space="0" w:color="000001"/>
-            </w:tcBorders>
-            <w:shd w:fill="auto" w:val="clear"/>
-            <w:tcMar>
-              <w:left w:w="48" w:type="dxa"/>
-            </w:tcMar>
-          </w:tcPr>
-          <w:p>
-            <w:pPr>
-              <w:pStyle w:val="TableContents"/>
-              <w:rPr/>
-            </w:pPr>
-            <w:r>
-              <w:rPr/>
-            </w:r>
-          </w:p>
-        </w:tc>
-        <w:tc>
-          <w:tcPr>
-            <w:tcW w:w="1170" w:type="dxa"/>
-            <w:tcBorders>
-              <w:top w:val="single" w:sz="2" w:space="0" w:color="000001"/>
-              <w:left w:val="single" w:sz="2" w:space="0" w:color="000001"/>
-              <w:bottom w:val="single" w:sz="2" w:space="0" w:color="000001"/>
-              <w:insideH w:val="single" w:sz="2" w:space="0" w:color="000001"/>
-            </w:tcBorders>
-            <w:shd w:fill="auto" w:val="clear"/>
-            <w:tcMar>
-              <w:left w:w="48" w:type="dxa"/>
+              <w:left w:w="45" w:type="dxa"/>
+            </w:tcMar>
+          </w:tcPr>
+          <w:p>
+            <w:pPr>
+              <w:pStyle w:val="TableContents"/>
+              <w:rPr/>
+            </w:pPr>
+            <w:r>
+              <w:rPr/>
+            </w:r>
+          </w:p>
+        </w:tc>
+        <w:tc>
+          <w:tcPr>
+            <w:tcW w:w="1170" w:type="dxa"/>
+            <w:tcBorders>
+              <w:top w:val="single" w:sz="2" w:space="0" w:color="000001"/>
+              <w:left w:val="single" w:sz="2" w:space="0" w:color="000001"/>
+              <w:bottom w:val="single" w:sz="2" w:space="0" w:color="000001"/>
+              <w:insideH w:val="single" w:sz="2" w:space="0" w:color="000001"/>
+            </w:tcBorders>
+            <w:shd w:fill="auto" w:val="clear"/>
+            <w:tcMar>
+              <w:left w:w="45" w:type="dxa"/>
+            </w:tcMar>
+          </w:tcPr>
+          <w:p>
+            <w:pPr>
+              <w:pStyle w:val="TableContents"/>
+              <w:rPr/>
+            </w:pPr>
+            <w:r>
+              <w:rPr/>
+            </w:r>
+          </w:p>
+        </w:tc>
+        <w:tc>
+          <w:tcPr>
+            <w:tcW w:w="1170" w:type="dxa"/>
+            <w:tcBorders>
+              <w:top w:val="single" w:sz="2" w:space="0" w:color="000001"/>
+              <w:left w:val="single" w:sz="2" w:space="0" w:color="000001"/>
+              <w:bottom w:val="single" w:sz="2" w:space="0" w:color="000001"/>
+              <w:insideH w:val="single" w:sz="2" w:space="0" w:color="000001"/>
+            </w:tcBorders>
+            <w:shd w:fill="auto" w:val="clear"/>
+            <w:tcMar>
+              <w:left w:w="45" w:type="dxa"/>
             </w:tcMar>
           </w:tcPr>
           <w:p>
@@ -6175,7 +6187,7 @@
             </w:tcBorders>
             <w:shd w:fill="auto" w:val="clear"/>
             <w:tcMar>
-              <w:left w:w="48" w:type="dxa"/>
+              <w:left w:w="45" w:type="dxa"/>
             </w:tcMar>
           </w:tcPr>
           <w:p>
@@ -6202,7 +6214,7 @@
             </w:tcBorders>
             <w:shd w:fill="auto" w:val="clear"/>
             <w:tcMar>
-              <w:left w:w="48" w:type="dxa"/>
+              <w:left w:w="45" w:type="dxa"/>
             </w:tcMar>
           </w:tcPr>
           <w:p>
@@ -6227,7 +6239,7 @@
             </w:tcBorders>
             <w:shd w:fill="auto" w:val="clear"/>
             <w:tcMar>
-              <w:left w:w="48" w:type="dxa"/>
+              <w:left w:w="45" w:type="dxa"/>
             </w:tcMar>
           </w:tcPr>
           <w:p>
@@ -6252,7 +6264,7 @@
             </w:tcBorders>
             <w:shd w:fill="auto" w:val="clear"/>
             <w:tcMar>
-              <w:left w:w="48" w:type="dxa"/>
+              <w:left w:w="45" w:type="dxa"/>
             </w:tcMar>
           </w:tcPr>
           <w:p>
@@ -6277,7 +6289,7 @@
             </w:tcBorders>
             <w:shd w:fill="auto" w:val="clear"/>
             <w:tcMar>
-              <w:left w:w="48" w:type="dxa"/>
+              <w:left w:w="45" w:type="dxa"/>
             </w:tcMar>
           </w:tcPr>
           <w:p>
@@ -6302,55 +6314,55 @@
             </w:tcBorders>
             <w:shd w:fill="auto" w:val="clear"/>
             <w:tcMar>
-              <w:left w:w="48" w:type="dxa"/>
-            </w:tcMar>
-          </w:tcPr>
-          <w:p>
-            <w:pPr>
-              <w:pStyle w:val="TableContents"/>
-              <w:rPr/>
-            </w:pPr>
-            <w:r>
-              <w:rPr/>
-            </w:r>
-          </w:p>
-        </w:tc>
-        <w:tc>
-          <w:tcPr>
-            <w:tcW w:w="1170" w:type="dxa"/>
-            <w:tcBorders>
-              <w:top w:val="single" w:sz="2" w:space="0" w:color="000001"/>
-              <w:left w:val="single" w:sz="2" w:space="0" w:color="000001"/>
-              <w:bottom w:val="single" w:sz="2" w:space="0" w:color="000001"/>
-              <w:insideH w:val="single" w:sz="2" w:space="0" w:color="000001"/>
-            </w:tcBorders>
-            <w:shd w:fill="auto" w:val="clear"/>
-            <w:tcMar>
-              <w:left w:w="48" w:type="dxa"/>
-            </w:tcMar>
-          </w:tcPr>
-          <w:p>
-            <w:pPr>
-              <w:pStyle w:val="TableContents"/>
-              <w:rPr/>
-            </w:pPr>
-            <w:r>
-              <w:rPr/>
-            </w:r>
-          </w:p>
-        </w:tc>
-        <w:tc>
-          <w:tcPr>
-            <w:tcW w:w="1170" w:type="dxa"/>
-            <w:tcBorders>
-              <w:top w:val="single" w:sz="2" w:space="0" w:color="000001"/>
-              <w:left w:val="single" w:sz="2" w:space="0" w:color="000001"/>
-              <w:bottom w:val="single" w:sz="2" w:space="0" w:color="000001"/>
-              <w:insideH w:val="single" w:sz="2" w:space="0" w:color="000001"/>
-            </w:tcBorders>
-            <w:shd w:fill="auto" w:val="clear"/>
-            <w:tcMar>
-              <w:left w:w="48" w:type="dxa"/>
+              <w:left w:w="45" w:type="dxa"/>
+            </w:tcMar>
+          </w:tcPr>
+          <w:p>
+            <w:pPr>
+              <w:pStyle w:val="TableContents"/>
+              <w:rPr/>
+            </w:pPr>
+            <w:r>
+              <w:rPr/>
+            </w:r>
+          </w:p>
+        </w:tc>
+        <w:tc>
+          <w:tcPr>
+            <w:tcW w:w="1170" w:type="dxa"/>
+            <w:tcBorders>
+              <w:top w:val="single" w:sz="2" w:space="0" w:color="000001"/>
+              <w:left w:val="single" w:sz="2" w:space="0" w:color="000001"/>
+              <w:bottom w:val="single" w:sz="2" w:space="0" w:color="000001"/>
+              <w:insideH w:val="single" w:sz="2" w:space="0" w:color="000001"/>
+            </w:tcBorders>
+            <w:shd w:fill="auto" w:val="clear"/>
+            <w:tcMar>
+              <w:left w:w="45" w:type="dxa"/>
+            </w:tcMar>
+          </w:tcPr>
+          <w:p>
+            <w:pPr>
+              <w:pStyle w:val="TableContents"/>
+              <w:rPr/>
+            </w:pPr>
+            <w:r>
+              <w:rPr/>
+            </w:r>
+          </w:p>
+        </w:tc>
+        <w:tc>
+          <w:tcPr>
+            <w:tcW w:w="1170" w:type="dxa"/>
+            <w:tcBorders>
+              <w:top w:val="single" w:sz="2" w:space="0" w:color="000001"/>
+              <w:left w:val="single" w:sz="2" w:space="0" w:color="000001"/>
+              <w:bottom w:val="single" w:sz="2" w:space="0" w:color="000001"/>
+              <w:insideH w:val="single" w:sz="2" w:space="0" w:color="000001"/>
+            </w:tcBorders>
+            <w:shd w:fill="auto" w:val="clear"/>
+            <w:tcMar>
+              <w:left w:w="45" w:type="dxa"/>
             </w:tcMar>
           </w:tcPr>
           <w:p>
@@ -6376,7 +6388,7 @@
             </w:tcBorders>
             <w:shd w:fill="auto" w:val="clear"/>
             <w:tcMar>
-              <w:left w:w="48" w:type="dxa"/>
+              <w:left w:w="45" w:type="dxa"/>
             </w:tcMar>
           </w:tcPr>
           <w:p>

</xml_diff>